<commit_message>
Add header image from Permitting documents
</commit_message>
<xml_diff>
--- a/services/core-api/app/templates/now/NOW Technical Review.docx
+++ b/services/core-api/app/templates/now/NOW Technical Review.docx
@@ -795,6 +795,7 @@
           <w:rFonts w:ascii="Calibri" w:eastAsia="Calibri" w:hAnsi="Calibri" w:cs="Calibri"/>
           <w:b/>
         </w:rPr>
+        <w:lastRenderedPageBreak/>
         <w:t>Proposed Start Date</w:t>
       </w:r>
     </w:p>
@@ -859,7 +860,6 @@
         <w:rPr>
           <w:rFonts w:ascii="Calibri" w:eastAsia="Calibri" w:hAnsi="Calibri" w:cs="Calibri"/>
         </w:rPr>
-        <w:lastRenderedPageBreak/>
         <w:t>{</w:t>
       </w:r>
       <w:proofErr w:type="spellStart"/>
@@ -2089,6 +2089,7 @@
           <w:rFonts w:ascii="Calibri" w:eastAsia="Calibri" w:hAnsi="Calibri" w:cs="Calibri"/>
           <w:b/>
         </w:rPr>
+        <w:lastRenderedPageBreak/>
         <w:t>Access presently gated</w:t>
       </w:r>
     </w:p>
@@ -2174,7 +2175,6 @@
         <w:rPr>
           <w:rFonts w:ascii="Calibri" w:eastAsia="Calibri" w:hAnsi="Calibri" w:cs="Calibri"/>
         </w:rPr>
-        <w:lastRenderedPageBreak/>
         <w:t>State of Land</w:t>
       </w:r>
     </w:p>
@@ -2807,6 +2807,7 @@
         <w:rPr>
           <w:rFonts w:ascii="Calibri" w:eastAsia="Calibri" w:hAnsi="Calibri" w:cs="Calibri"/>
         </w:rPr>
+        <w:lastRenderedPageBreak/>
         <w:t>First Nations Engagement</w:t>
       </w:r>
     </w:p>
@@ -2922,7 +2923,6 @@
         <w:rPr>
           <w:rFonts w:ascii="Calibri" w:eastAsia="Calibri" w:hAnsi="Calibri" w:cs="Calibri"/>
         </w:rPr>
-        <w:lastRenderedPageBreak/>
         <w:t>{</w:t>
       </w:r>
       <w:proofErr w:type="spellStart"/>
@@ -3807,6 +3807,7 @@
         <w:rPr>
           <w:rFonts w:ascii="Calibri" w:eastAsia="Calibri" w:hAnsi="Calibri" w:cs="Calibri"/>
         </w:rPr>
+        <w:lastRenderedPageBreak/>
         <w:t>Access Roads, Trails, Helipads, Air Strips, Boat Ramps</w:t>
       </w:r>
     </w:p>
@@ -4338,14 +4339,7 @@
               <w:rPr>
                 <w:rFonts w:ascii="Calibri" w:eastAsia="Calibri" w:hAnsi="Calibri" w:cs="Calibri"/>
               </w:rPr>
-              <w:t>_access.d</w:t>
-            </w:r>
-            <w:r>
-              <w:rPr>
-                <w:rFonts w:ascii="Calibri" w:eastAsia="Calibri" w:hAnsi="Calibri" w:cs="Calibri"/>
-              </w:rPr>
-              <w:lastRenderedPageBreak/>
-              <w:t>etails</w:t>
+              <w:t>_access.details</w:t>
             </w:r>
             <w:proofErr w:type="spellEnd"/>
             <w:r>
@@ -4393,7 +4387,6 @@
               <w:rPr>
                 <w:rFonts w:ascii="Calibri" w:eastAsia="Calibri" w:hAnsi="Calibri" w:cs="Calibri"/>
               </w:rPr>
-              <w:lastRenderedPageBreak/>
               <w:t>{</w:t>
             </w:r>
             <w:proofErr w:type="spellStart"/>
@@ -4409,14 +4402,7 @@
               <w:rPr>
                 <w:rFonts w:ascii="Calibri" w:eastAsia="Calibri" w:hAnsi="Calibri" w:cs="Calibri"/>
               </w:rPr>
-              <w:t>_access.d</w:t>
-            </w:r>
-            <w:r>
-              <w:rPr>
-                <w:rFonts w:ascii="Calibri" w:eastAsia="Calibri" w:hAnsi="Calibri" w:cs="Calibri"/>
-              </w:rPr>
-              <w:lastRenderedPageBreak/>
-              <w:t>etails</w:t>
+              <w:t>_access.details</w:t>
             </w:r>
             <w:proofErr w:type="spellEnd"/>
             <w:r>
@@ -4450,7 +4436,6 @@
               <w:rPr>
                 <w:rFonts w:ascii="Calibri" w:eastAsia="Calibri" w:hAnsi="Calibri" w:cs="Calibri"/>
               </w:rPr>
-              <w:lastRenderedPageBreak/>
               <w:t>{</w:t>
             </w:r>
             <w:proofErr w:type="spellStart"/>
@@ -4466,14 +4451,7 @@
               <w:rPr>
                 <w:rFonts w:ascii="Calibri" w:eastAsia="Calibri" w:hAnsi="Calibri" w:cs="Calibri"/>
               </w:rPr>
-              <w:t>_access.d</w:t>
-            </w:r>
-            <w:r>
-              <w:rPr>
-                <w:rFonts w:ascii="Calibri" w:eastAsia="Calibri" w:hAnsi="Calibri" w:cs="Calibri"/>
-              </w:rPr>
-              <w:lastRenderedPageBreak/>
-              <w:t>etails</w:t>
+              <w:t>_access.details</w:t>
             </w:r>
             <w:proofErr w:type="spellEnd"/>
             <w:r>
@@ -4521,7 +4499,6 @@
               <w:rPr>
                 <w:rFonts w:ascii="Calibri" w:eastAsia="Calibri" w:hAnsi="Calibri" w:cs="Calibri"/>
               </w:rPr>
-              <w:lastRenderedPageBreak/>
               <w:t>{</w:t>
             </w:r>
             <w:proofErr w:type="spellStart"/>
@@ -4537,14 +4514,7 @@
               <w:rPr>
                 <w:rFonts w:ascii="Calibri" w:eastAsia="Calibri" w:hAnsi="Calibri" w:cs="Calibri"/>
               </w:rPr>
-              <w:t>_access.d</w:t>
-            </w:r>
-            <w:r>
-              <w:rPr>
-                <w:rFonts w:ascii="Calibri" w:eastAsia="Calibri" w:hAnsi="Calibri" w:cs="Calibri"/>
-              </w:rPr>
-              <w:lastRenderedPageBreak/>
-              <w:t>etails</w:t>
+              <w:t>_access.details</w:t>
             </w:r>
             <w:proofErr w:type="spellEnd"/>
             <w:r>
@@ -4591,7 +4561,6 @@
           <w:color w:val="FF0000"/>
           <w:u w:val="single"/>
         </w:rPr>
-        <w:lastRenderedPageBreak/>
         <w:t>d.exploration_</w:t>
       </w:r>
       <w:proofErr w:type="gramStart"/>
@@ -5520,6 +5489,7 @@
         <w:rPr>
           <w:rFonts w:ascii="Calibri" w:eastAsia="Calibri" w:hAnsi="Calibri" w:cs="Calibri"/>
         </w:rPr>
+        <w:lastRenderedPageBreak/>
         <w:t>{</w:t>
       </w:r>
       <w:proofErr w:type="spellStart"/>
@@ -5769,7 +5739,6 @@
         <w:rPr>
           <w:rFonts w:ascii="Calibri" w:eastAsia="Calibri" w:hAnsi="Calibri" w:cs="Calibri"/>
         </w:rPr>
-        <w:lastRenderedPageBreak/>
         <w:t>Camps, Buildings, Staging Areas, Fuel/Lubricant Storage</w:t>
       </w:r>
     </w:p>
@@ -6669,6 +6638,7 @@
         <w:rPr>
           <w:rFonts w:ascii="Calibri" w:eastAsia="Calibri" w:hAnsi="Calibri" w:cs="Calibri"/>
         </w:rPr>
+        <w:lastRenderedPageBreak/>
         <w:t>{</w:t>
       </w:r>
       <w:proofErr w:type="spellStart"/>
@@ -7464,7 +7434,6 @@
           <w:color w:val="FF0000"/>
           <w:u w:val="single"/>
         </w:rPr>
-        <w:lastRenderedPageBreak/>
         <w:t>d.cut_lines_polarization_</w:t>
       </w:r>
       <w:proofErr w:type="gramStart"/>
@@ -8153,7 +8122,14 @@
               <w:rPr>
                 <w:rFonts w:ascii="Calibri" w:eastAsia="Calibri" w:hAnsi="Calibri" w:cs="Calibri"/>
               </w:rPr>
-              <w:t>_surface_drilling.details[i+1].activity_type_description}</w:t>
+              <w:t>_surface_drilling.details[i+1].acti</w:t>
+            </w:r>
+            <w:r>
+              <w:rPr>
+                <w:rFonts w:ascii="Calibri" w:eastAsia="Calibri" w:hAnsi="Calibri" w:cs="Calibri"/>
+              </w:rPr>
+              <w:lastRenderedPageBreak/>
+              <w:t>vity_type_description}</w:t>
             </w:r>
           </w:p>
         </w:tc>
@@ -8180,6 +8156,7 @@
               <w:rPr>
                 <w:rFonts w:ascii="Calibri" w:eastAsia="Calibri" w:hAnsi="Calibri" w:cs="Calibri"/>
               </w:rPr>
+              <w:lastRenderedPageBreak/>
               <w:t>{</w:t>
             </w:r>
             <w:proofErr w:type="spellStart"/>
@@ -8209,7 +8186,14 @@
               <w:rPr>
                 <w:rFonts w:ascii="Calibri" w:eastAsia="Calibri" w:hAnsi="Calibri" w:cs="Calibri"/>
               </w:rPr>
-              <w:t>number_of_sites</w:t>
+              <w:t>num</w:t>
+            </w:r>
+            <w:r>
+              <w:rPr>
+                <w:rFonts w:ascii="Calibri" w:eastAsia="Calibri" w:hAnsi="Calibri" w:cs="Calibri"/>
+              </w:rPr>
+              <w:lastRenderedPageBreak/>
+              <w:t>ber_of_sites</w:t>
             </w:r>
             <w:proofErr w:type="spellEnd"/>
             <w:r>
@@ -8243,6 +8227,7 @@
               <w:rPr>
                 <w:rFonts w:ascii="Calibri" w:eastAsia="Calibri" w:hAnsi="Calibri" w:cs="Calibri"/>
               </w:rPr>
+              <w:lastRenderedPageBreak/>
               <w:t>{</w:t>
             </w:r>
             <w:proofErr w:type="spellStart"/>
@@ -8272,7 +8257,14 @@
               <w:rPr>
                 <w:rFonts w:ascii="Calibri" w:eastAsia="Calibri" w:hAnsi="Calibri" w:cs="Calibri"/>
               </w:rPr>
-              <w:t>disturbed_area</w:t>
+              <w:t>dist</w:t>
+            </w:r>
+            <w:r>
+              <w:rPr>
+                <w:rFonts w:ascii="Calibri" w:eastAsia="Calibri" w:hAnsi="Calibri" w:cs="Calibri"/>
+              </w:rPr>
+              <w:lastRenderedPageBreak/>
+              <w:t>urbed_area</w:t>
             </w:r>
             <w:proofErr w:type="spellEnd"/>
             <w:r>
@@ -8306,6 +8298,7 @@
               <w:rPr>
                 <w:rFonts w:ascii="Calibri" w:eastAsia="Calibri" w:hAnsi="Calibri" w:cs="Calibri"/>
               </w:rPr>
+              <w:lastRenderedPageBreak/>
               <w:t>{</w:t>
             </w:r>
             <w:proofErr w:type="spellStart"/>
@@ -8335,7 +8328,14 @@
               <w:rPr>
                 <w:rFonts w:ascii="Calibri" w:eastAsia="Calibri" w:hAnsi="Calibri" w:cs="Calibri"/>
               </w:rPr>
-              <w:t>timber_volume</w:t>
+              <w:t>timb</w:t>
+            </w:r>
+            <w:r>
+              <w:rPr>
+                <w:rFonts w:ascii="Calibri" w:eastAsia="Calibri" w:hAnsi="Calibri" w:cs="Calibri"/>
+              </w:rPr>
+              <w:lastRenderedPageBreak/>
+              <w:t>er_volume</w:t>
             </w:r>
             <w:proofErr w:type="spellEnd"/>
             <w:r>
@@ -8368,6 +8368,7 @@
           <w:color w:val="FF0000"/>
           <w:u w:val="single"/>
         </w:rPr>
+        <w:lastRenderedPageBreak/>
         <w:t>d.exploration_surface_</w:t>
       </w:r>
       <w:proofErr w:type="gramStart"/>
@@ -8809,15 +8810,7 @@
                 <w:rFonts w:ascii="Calibri" w:eastAsia="Calibri" w:hAnsi="Calibri" w:cs="Calibri"/>
                 <w:b/>
               </w:rPr>
-              <w:t xml:space="preserve">Merchantable Timber </w:t>
-            </w:r>
-            <w:r>
-              <w:rPr>
-                <w:rFonts w:ascii="Calibri" w:eastAsia="Calibri" w:hAnsi="Calibri" w:cs="Calibri"/>
-                <w:b/>
-              </w:rPr>
-              <w:lastRenderedPageBreak/>
-              <w:t>Volume (m</w:t>
+              <w:t>Merchantable Timber Volume (m</w:t>
             </w:r>
             <w:r>
               <w:rPr>
@@ -8861,7 +8854,6 @@
               <w:rPr>
                 <w:rFonts w:ascii="Calibri" w:eastAsia="Calibri" w:hAnsi="Calibri" w:cs="Calibri"/>
               </w:rPr>
-              <w:lastRenderedPageBreak/>
               <w:t>{</w:t>
             </w:r>
             <w:proofErr w:type="spellStart"/>
@@ -9872,6 +9864,7 @@
               <w:rPr>
                 <w:rFonts w:ascii="Calibri" w:eastAsia="Calibri" w:hAnsi="Calibri" w:cs="Calibri"/>
               </w:rPr>
+              <w:lastRenderedPageBreak/>
               <w:t>{</w:t>
             </w:r>
             <w:proofErr w:type="spellStart"/>
@@ -10617,7 +10610,6 @@
               <w:rPr>
                 <w:rFonts w:ascii="Calibri" w:eastAsia="Calibri" w:hAnsi="Calibri" w:cs="Calibri"/>
               </w:rPr>
-              <w:lastRenderedPageBreak/>
               <w:t>{</w:t>
             </w:r>
             <w:proofErr w:type="spellStart"/>
@@ -11759,6 +11751,7 @@
           <w:rFonts w:ascii="Calibri" w:eastAsia="Calibri" w:hAnsi="Calibri" w:cs="Calibri"/>
           <w:b/>
         </w:rPr>
+        <w:lastRenderedPageBreak/>
         <w:t>Disposal of fines from cleanout (i.e. use as a subsoil material)</w:t>
       </w:r>
     </w:p>
@@ -12601,7 +12594,6 @@
               <w:rPr>
                 <w:rFonts w:ascii="Calibri" w:eastAsia="Calibri" w:hAnsi="Calibri" w:cs="Calibri"/>
               </w:rPr>
-              <w:lastRenderedPageBreak/>
               <w:t>{</w:t>
             </w:r>
             <w:proofErr w:type="spellStart"/>
@@ -13148,6 +13140,7 @@
         <w:rPr>
           <w:rFonts w:ascii="Calibri" w:eastAsia="Calibri" w:hAnsi="Calibri" w:cs="Calibri"/>
         </w:rPr>
+        <w:lastRenderedPageBreak/>
         <w:t>Equipment</w:t>
       </w:r>
     </w:p>
@@ -14215,15 +14208,7 @@
                 <w:rFonts w:ascii="Calibri" w:eastAsia="Calibri" w:hAnsi="Calibri" w:cs="Calibri"/>
                 <w:b/>
               </w:rPr>
-              <w:t xml:space="preserve">Disturbed Area </w:t>
-            </w:r>
-            <w:r>
-              <w:rPr>
-                <w:rFonts w:ascii="Calibri" w:eastAsia="Calibri" w:hAnsi="Calibri" w:cs="Calibri"/>
-                <w:b/>
-              </w:rPr>
-              <w:lastRenderedPageBreak/>
-              <w:t>(ha)</w:t>
+              <w:t>Disturbed Area (ha)</w:t>
             </w:r>
           </w:p>
         </w:tc>
@@ -14253,16 +14238,7 @@
                 <w:rFonts w:ascii="Calibri" w:eastAsia="Calibri" w:hAnsi="Calibri" w:cs="Calibri"/>
                 <w:b/>
               </w:rPr>
-              <w:lastRenderedPageBreak/>
-              <w:t xml:space="preserve">Merchantable </w:t>
-            </w:r>
-            <w:r>
-              <w:rPr>
-                <w:rFonts w:ascii="Calibri" w:eastAsia="Calibri" w:hAnsi="Calibri" w:cs="Calibri"/>
-                <w:b/>
-              </w:rPr>
-              <w:lastRenderedPageBreak/>
-              <w:t>Timber Volume (m</w:t>
+              <w:t>Merchantable Timber Volume (m</w:t>
             </w:r>
             <w:r>
               <w:rPr>
@@ -14306,6 +14282,643 @@
               <w:rPr>
                 <w:rFonts w:ascii="Calibri" w:eastAsia="Calibri" w:hAnsi="Calibri" w:cs="Calibri"/>
               </w:rPr>
+              <w:t>{</w:t>
+            </w:r>
+            <w:proofErr w:type="gramStart"/>
+            <w:r>
+              <w:rPr>
+                <w:rFonts w:ascii="Calibri" w:eastAsia="Calibri" w:hAnsi="Calibri" w:cs="Calibri"/>
+              </w:rPr>
+              <w:t>d.underground</w:t>
+            </w:r>
+            <w:proofErr w:type="gramEnd"/>
+            <w:r>
+              <w:rPr>
+                <w:rFonts w:ascii="Calibri" w:eastAsia="Calibri" w:hAnsi="Calibri" w:cs="Calibri"/>
+              </w:rPr>
+              <w:t>_exploration.details[i].underground_exploration_type_code}</w:t>
+            </w:r>
+          </w:p>
+        </w:tc>
+        <w:tc>
+          <w:tcPr>
+            <w:tcW w:w="1035" w:type="dxa"/>
+            <w:shd w:val="clear" w:color="auto" w:fill="auto"/>
+            <w:tcMar>
+              <w:top w:w="100" w:type="dxa"/>
+              <w:left w:w="100" w:type="dxa"/>
+              <w:bottom w:w="100" w:type="dxa"/>
+              <w:right w:w="100" w:type="dxa"/>
+            </w:tcMar>
+          </w:tcPr>
+          <w:p>
+            <w:pPr>
+              <w:widowControl w:val="0"/>
+              <w:spacing w:line="240" w:lineRule="auto"/>
+              <w:rPr>
+                <w:rFonts w:ascii="Calibri" w:eastAsia="Calibri" w:hAnsi="Calibri" w:cs="Calibri"/>
+              </w:rPr>
+            </w:pPr>
+            <w:r>
+              <w:rPr>
+                <w:rFonts w:ascii="Calibri" w:eastAsia="Calibri" w:hAnsi="Calibri" w:cs="Calibri"/>
+              </w:rPr>
+              <w:t>{</w:t>
+            </w:r>
+            <w:proofErr w:type="spellStart"/>
+            <w:proofErr w:type="gramStart"/>
+            <w:r>
+              <w:rPr>
+                <w:rFonts w:ascii="Calibri" w:eastAsia="Calibri" w:hAnsi="Calibri" w:cs="Calibri"/>
+              </w:rPr>
+              <w:t>d.underground</w:t>
+            </w:r>
+            <w:proofErr w:type="gramEnd"/>
+            <w:r>
+              <w:rPr>
+                <w:rFonts w:ascii="Calibri" w:eastAsia="Calibri" w:hAnsi="Calibri" w:cs="Calibri"/>
+              </w:rPr>
+              <w:t>_exploration.details</w:t>
+            </w:r>
+            <w:proofErr w:type="spellEnd"/>
+            <w:r>
+              <w:rPr>
+                <w:rFonts w:ascii="Calibri" w:eastAsia="Calibri" w:hAnsi="Calibri" w:cs="Calibri"/>
+              </w:rPr>
+              <w:t>[</w:t>
+            </w:r>
+            <w:proofErr w:type="spellStart"/>
+            <w:r>
+              <w:rPr>
+                <w:rFonts w:ascii="Calibri" w:eastAsia="Calibri" w:hAnsi="Calibri" w:cs="Calibri"/>
+              </w:rPr>
+              <w:t>i</w:t>
+            </w:r>
+            <w:proofErr w:type="spellEnd"/>
+            <w:r>
+              <w:rPr>
+                <w:rFonts w:ascii="Calibri" w:eastAsia="Calibri" w:hAnsi="Calibri" w:cs="Calibri"/>
+              </w:rPr>
+              <w:t>].</w:t>
+            </w:r>
+            <w:proofErr w:type="spellStart"/>
+            <w:r>
+              <w:rPr>
+                <w:rFonts w:ascii="Calibri" w:eastAsia="Calibri" w:hAnsi="Calibri" w:cs="Calibri"/>
+              </w:rPr>
+              <w:t>activity_type_description</w:t>
+            </w:r>
+            <w:proofErr w:type="spellEnd"/>
+            <w:r>
+              <w:rPr>
+                <w:rFonts w:ascii="Calibri" w:eastAsia="Calibri" w:hAnsi="Calibri" w:cs="Calibri"/>
+              </w:rPr>
+              <w:t>}</w:t>
+            </w:r>
+          </w:p>
+        </w:tc>
+        <w:tc>
+          <w:tcPr>
+            <w:tcW w:w="1035" w:type="dxa"/>
+            <w:shd w:val="clear" w:color="auto" w:fill="auto"/>
+            <w:tcMar>
+              <w:top w:w="100" w:type="dxa"/>
+              <w:left w:w="100" w:type="dxa"/>
+              <w:bottom w:w="100" w:type="dxa"/>
+              <w:right w:w="100" w:type="dxa"/>
+            </w:tcMar>
+          </w:tcPr>
+          <w:p>
+            <w:pPr>
+              <w:widowControl w:val="0"/>
+              <w:spacing w:line="240" w:lineRule="auto"/>
+              <w:rPr>
+                <w:rFonts w:ascii="Calibri" w:eastAsia="Calibri" w:hAnsi="Calibri" w:cs="Calibri"/>
+              </w:rPr>
+            </w:pPr>
+            <w:r>
+              <w:rPr>
+                <w:rFonts w:ascii="Calibri" w:eastAsia="Calibri" w:hAnsi="Calibri" w:cs="Calibri"/>
+              </w:rPr>
+              <w:t>{</w:t>
+            </w:r>
+            <w:proofErr w:type="spellStart"/>
+            <w:proofErr w:type="gramStart"/>
+            <w:r>
+              <w:rPr>
+                <w:rFonts w:ascii="Calibri" w:eastAsia="Calibri" w:hAnsi="Calibri" w:cs="Calibri"/>
+              </w:rPr>
+              <w:t>d.underground</w:t>
+            </w:r>
+            <w:proofErr w:type="gramEnd"/>
+            <w:r>
+              <w:rPr>
+                <w:rFonts w:ascii="Calibri" w:eastAsia="Calibri" w:hAnsi="Calibri" w:cs="Calibri"/>
+              </w:rPr>
+              <w:t>_exploration.details</w:t>
+            </w:r>
+            <w:proofErr w:type="spellEnd"/>
+            <w:r>
+              <w:rPr>
+                <w:rFonts w:ascii="Calibri" w:eastAsia="Calibri" w:hAnsi="Calibri" w:cs="Calibri"/>
+              </w:rPr>
+              <w:t>[</w:t>
+            </w:r>
+            <w:proofErr w:type="spellStart"/>
+            <w:r>
+              <w:rPr>
+                <w:rFonts w:ascii="Calibri" w:eastAsia="Calibri" w:hAnsi="Calibri" w:cs="Calibri"/>
+              </w:rPr>
+              <w:t>i</w:t>
+            </w:r>
+            <w:proofErr w:type="spellEnd"/>
+            <w:r>
+              <w:rPr>
+                <w:rFonts w:ascii="Calibri" w:eastAsia="Calibri" w:hAnsi="Calibri" w:cs="Calibri"/>
+              </w:rPr>
+              <w:t>].quantity}</w:t>
+            </w:r>
+          </w:p>
+        </w:tc>
+        <w:tc>
+          <w:tcPr>
+            <w:tcW w:w="1035" w:type="dxa"/>
+            <w:shd w:val="clear" w:color="auto" w:fill="auto"/>
+            <w:tcMar>
+              <w:top w:w="100" w:type="dxa"/>
+              <w:left w:w="100" w:type="dxa"/>
+              <w:bottom w:w="100" w:type="dxa"/>
+              <w:right w:w="100" w:type="dxa"/>
+            </w:tcMar>
+          </w:tcPr>
+          <w:p>
+            <w:pPr>
+              <w:widowControl w:val="0"/>
+              <w:spacing w:line="240" w:lineRule="auto"/>
+              <w:rPr>
+                <w:rFonts w:ascii="Calibri" w:eastAsia="Calibri" w:hAnsi="Calibri" w:cs="Calibri"/>
+              </w:rPr>
+            </w:pPr>
+            <w:r>
+              <w:rPr>
+                <w:rFonts w:ascii="Calibri" w:eastAsia="Calibri" w:hAnsi="Calibri" w:cs="Calibri"/>
+              </w:rPr>
+              <w:t>{</w:t>
+            </w:r>
+            <w:proofErr w:type="spellStart"/>
+            <w:proofErr w:type="gramStart"/>
+            <w:r>
+              <w:rPr>
+                <w:rFonts w:ascii="Calibri" w:eastAsia="Calibri" w:hAnsi="Calibri" w:cs="Calibri"/>
+              </w:rPr>
+              <w:t>d.underground</w:t>
+            </w:r>
+            <w:proofErr w:type="gramEnd"/>
+            <w:r>
+              <w:rPr>
+                <w:rFonts w:ascii="Calibri" w:eastAsia="Calibri" w:hAnsi="Calibri" w:cs="Calibri"/>
+              </w:rPr>
+              <w:t>_exploration.details</w:t>
+            </w:r>
+            <w:proofErr w:type="spellEnd"/>
+            <w:r>
+              <w:rPr>
+                <w:rFonts w:ascii="Calibri" w:eastAsia="Calibri" w:hAnsi="Calibri" w:cs="Calibri"/>
+              </w:rPr>
+              <w:t>[</w:t>
+            </w:r>
+            <w:proofErr w:type="spellStart"/>
+            <w:r>
+              <w:rPr>
+                <w:rFonts w:ascii="Calibri" w:eastAsia="Calibri" w:hAnsi="Calibri" w:cs="Calibri"/>
+              </w:rPr>
+              <w:t>i</w:t>
+            </w:r>
+            <w:proofErr w:type="spellEnd"/>
+            <w:r>
+              <w:rPr>
+                <w:rFonts w:ascii="Calibri" w:eastAsia="Calibri" w:hAnsi="Calibri" w:cs="Calibri"/>
+              </w:rPr>
+              <w:t>].incline}</w:t>
+            </w:r>
+          </w:p>
+        </w:tc>
+        <w:tc>
+          <w:tcPr>
+            <w:tcW w:w="1035" w:type="dxa"/>
+            <w:shd w:val="clear" w:color="auto" w:fill="auto"/>
+            <w:tcMar>
+              <w:top w:w="100" w:type="dxa"/>
+              <w:left w:w="100" w:type="dxa"/>
+              <w:bottom w:w="100" w:type="dxa"/>
+              <w:right w:w="100" w:type="dxa"/>
+            </w:tcMar>
+          </w:tcPr>
+          <w:p>
+            <w:pPr>
+              <w:widowControl w:val="0"/>
+              <w:spacing w:line="240" w:lineRule="auto"/>
+              <w:rPr>
+                <w:rFonts w:ascii="Calibri" w:eastAsia="Calibri" w:hAnsi="Calibri" w:cs="Calibri"/>
+              </w:rPr>
+            </w:pPr>
+            <w:r>
+              <w:rPr>
+                <w:rFonts w:ascii="Calibri" w:eastAsia="Calibri" w:hAnsi="Calibri" w:cs="Calibri"/>
+              </w:rPr>
+              <w:t>{</w:t>
+            </w:r>
+            <w:proofErr w:type="spellStart"/>
+            <w:proofErr w:type="gramStart"/>
+            <w:r>
+              <w:rPr>
+                <w:rFonts w:ascii="Calibri" w:eastAsia="Calibri" w:hAnsi="Calibri" w:cs="Calibri"/>
+              </w:rPr>
+              <w:t>d.underground</w:t>
+            </w:r>
+            <w:proofErr w:type="gramEnd"/>
+            <w:r>
+              <w:rPr>
+                <w:rFonts w:ascii="Calibri" w:eastAsia="Calibri" w:hAnsi="Calibri" w:cs="Calibri"/>
+              </w:rPr>
+              <w:t>_exploration.details</w:t>
+            </w:r>
+            <w:proofErr w:type="spellEnd"/>
+            <w:r>
+              <w:rPr>
+                <w:rFonts w:ascii="Calibri" w:eastAsia="Calibri" w:hAnsi="Calibri" w:cs="Calibri"/>
+              </w:rPr>
+              <w:t>[</w:t>
+            </w:r>
+            <w:proofErr w:type="spellStart"/>
+            <w:r>
+              <w:rPr>
+                <w:rFonts w:ascii="Calibri" w:eastAsia="Calibri" w:hAnsi="Calibri" w:cs="Calibri"/>
+              </w:rPr>
+              <w:t>i</w:t>
+            </w:r>
+            <w:proofErr w:type="spellEnd"/>
+            <w:r>
+              <w:rPr>
+                <w:rFonts w:ascii="Calibri" w:eastAsia="Calibri" w:hAnsi="Calibri" w:cs="Calibri"/>
+              </w:rPr>
+              <w:t>].width}</w:t>
+            </w:r>
+          </w:p>
+        </w:tc>
+        <w:tc>
+          <w:tcPr>
+            <w:tcW w:w="1035" w:type="dxa"/>
+            <w:shd w:val="clear" w:color="auto" w:fill="auto"/>
+            <w:tcMar>
+              <w:top w:w="100" w:type="dxa"/>
+              <w:left w:w="100" w:type="dxa"/>
+              <w:bottom w:w="100" w:type="dxa"/>
+              <w:right w:w="100" w:type="dxa"/>
+            </w:tcMar>
+          </w:tcPr>
+          <w:p>
+            <w:pPr>
+              <w:widowControl w:val="0"/>
+              <w:spacing w:line="240" w:lineRule="auto"/>
+              <w:rPr>
+                <w:rFonts w:ascii="Calibri" w:eastAsia="Calibri" w:hAnsi="Calibri" w:cs="Calibri"/>
+              </w:rPr>
+            </w:pPr>
+            <w:r>
+              <w:rPr>
+                <w:rFonts w:ascii="Calibri" w:eastAsia="Calibri" w:hAnsi="Calibri" w:cs="Calibri"/>
+              </w:rPr>
+              <w:t>{</w:t>
+            </w:r>
+            <w:proofErr w:type="spellStart"/>
+            <w:proofErr w:type="gramStart"/>
+            <w:r>
+              <w:rPr>
+                <w:rFonts w:ascii="Calibri" w:eastAsia="Calibri" w:hAnsi="Calibri" w:cs="Calibri"/>
+              </w:rPr>
+              <w:t>d.underground</w:t>
+            </w:r>
+            <w:proofErr w:type="gramEnd"/>
+            <w:r>
+              <w:rPr>
+                <w:rFonts w:ascii="Calibri" w:eastAsia="Calibri" w:hAnsi="Calibri" w:cs="Calibri"/>
+              </w:rPr>
+              <w:t>_exploration.details</w:t>
+            </w:r>
+            <w:proofErr w:type="spellEnd"/>
+            <w:r>
+              <w:rPr>
+                <w:rFonts w:ascii="Calibri" w:eastAsia="Calibri" w:hAnsi="Calibri" w:cs="Calibri"/>
+              </w:rPr>
+              <w:t>[</w:t>
+            </w:r>
+            <w:proofErr w:type="spellStart"/>
+            <w:r>
+              <w:rPr>
+                <w:rFonts w:ascii="Calibri" w:eastAsia="Calibri" w:hAnsi="Calibri" w:cs="Calibri"/>
+              </w:rPr>
+              <w:t>i</w:t>
+            </w:r>
+            <w:proofErr w:type="spellEnd"/>
+            <w:r>
+              <w:rPr>
+                <w:rFonts w:ascii="Calibri" w:eastAsia="Calibri" w:hAnsi="Calibri" w:cs="Calibri"/>
+              </w:rPr>
+              <w:t>].length}</w:t>
+            </w:r>
+          </w:p>
+        </w:tc>
+        <w:tc>
+          <w:tcPr>
+            <w:tcW w:w="1035" w:type="dxa"/>
+            <w:shd w:val="clear" w:color="auto" w:fill="auto"/>
+            <w:tcMar>
+              <w:top w:w="100" w:type="dxa"/>
+              <w:left w:w="100" w:type="dxa"/>
+              <w:bottom w:w="100" w:type="dxa"/>
+              <w:right w:w="100" w:type="dxa"/>
+            </w:tcMar>
+          </w:tcPr>
+          <w:p>
+            <w:pPr>
+              <w:widowControl w:val="0"/>
+              <w:spacing w:line="240" w:lineRule="auto"/>
+              <w:rPr>
+                <w:rFonts w:ascii="Calibri" w:eastAsia="Calibri" w:hAnsi="Calibri" w:cs="Calibri"/>
+              </w:rPr>
+            </w:pPr>
+            <w:r>
+              <w:rPr>
+                <w:rFonts w:ascii="Calibri" w:eastAsia="Calibri" w:hAnsi="Calibri" w:cs="Calibri"/>
+              </w:rPr>
+              <w:t>{</w:t>
+            </w:r>
+            <w:proofErr w:type="spellStart"/>
+            <w:proofErr w:type="gramStart"/>
+            <w:r>
+              <w:rPr>
+                <w:rFonts w:ascii="Calibri" w:eastAsia="Calibri" w:hAnsi="Calibri" w:cs="Calibri"/>
+              </w:rPr>
+              <w:t>d.underground</w:t>
+            </w:r>
+            <w:proofErr w:type="gramEnd"/>
+            <w:r>
+              <w:rPr>
+                <w:rFonts w:ascii="Calibri" w:eastAsia="Calibri" w:hAnsi="Calibri" w:cs="Calibri"/>
+              </w:rPr>
+              <w:t>_exploration.details</w:t>
+            </w:r>
+            <w:proofErr w:type="spellEnd"/>
+            <w:r>
+              <w:rPr>
+                <w:rFonts w:ascii="Calibri" w:eastAsia="Calibri" w:hAnsi="Calibri" w:cs="Calibri"/>
+              </w:rPr>
+              <w:t>[</w:t>
+            </w:r>
+            <w:proofErr w:type="spellStart"/>
+            <w:r>
+              <w:rPr>
+                <w:rFonts w:ascii="Calibri" w:eastAsia="Calibri" w:hAnsi="Calibri" w:cs="Calibri"/>
+              </w:rPr>
+              <w:t>i</w:t>
+            </w:r>
+            <w:proofErr w:type="spellEnd"/>
+            <w:r>
+              <w:rPr>
+                <w:rFonts w:ascii="Calibri" w:eastAsia="Calibri" w:hAnsi="Calibri" w:cs="Calibri"/>
+              </w:rPr>
+              <w:t>].height}</w:t>
+            </w:r>
+          </w:p>
+        </w:tc>
+        <w:tc>
+          <w:tcPr>
+            <w:tcW w:w="1035" w:type="dxa"/>
+            <w:shd w:val="clear" w:color="auto" w:fill="auto"/>
+            <w:tcMar>
+              <w:top w:w="100" w:type="dxa"/>
+              <w:left w:w="100" w:type="dxa"/>
+              <w:bottom w:w="100" w:type="dxa"/>
+              <w:right w:w="100" w:type="dxa"/>
+            </w:tcMar>
+          </w:tcPr>
+          <w:p>
+            <w:pPr>
+              <w:widowControl w:val="0"/>
+              <w:spacing w:line="240" w:lineRule="auto"/>
+              <w:rPr>
+                <w:rFonts w:ascii="Calibri" w:eastAsia="Calibri" w:hAnsi="Calibri" w:cs="Calibri"/>
+              </w:rPr>
+            </w:pPr>
+            <w:r>
+              <w:rPr>
+                <w:rFonts w:ascii="Calibri" w:eastAsia="Calibri" w:hAnsi="Calibri" w:cs="Calibri"/>
+              </w:rPr>
+              <w:t>{</w:t>
+            </w:r>
+            <w:proofErr w:type="spellStart"/>
+            <w:proofErr w:type="gramStart"/>
+            <w:r>
+              <w:rPr>
+                <w:rFonts w:ascii="Calibri" w:eastAsia="Calibri" w:hAnsi="Calibri" w:cs="Calibri"/>
+              </w:rPr>
+              <w:t>d.underground</w:t>
+            </w:r>
+            <w:proofErr w:type="gramEnd"/>
+            <w:r>
+              <w:rPr>
+                <w:rFonts w:ascii="Calibri" w:eastAsia="Calibri" w:hAnsi="Calibri" w:cs="Calibri"/>
+              </w:rPr>
+              <w:t>_exploration.details</w:t>
+            </w:r>
+            <w:proofErr w:type="spellEnd"/>
+            <w:r>
+              <w:rPr>
+                <w:rFonts w:ascii="Calibri" w:eastAsia="Calibri" w:hAnsi="Calibri" w:cs="Calibri"/>
+              </w:rPr>
+              <w:t>[</w:t>
+            </w:r>
+            <w:proofErr w:type="spellStart"/>
+            <w:r>
+              <w:rPr>
+                <w:rFonts w:ascii="Calibri" w:eastAsia="Calibri" w:hAnsi="Calibri" w:cs="Calibri"/>
+              </w:rPr>
+              <w:t>i</w:t>
+            </w:r>
+            <w:proofErr w:type="spellEnd"/>
+            <w:r>
+              <w:rPr>
+                <w:rFonts w:ascii="Calibri" w:eastAsia="Calibri" w:hAnsi="Calibri" w:cs="Calibri"/>
+              </w:rPr>
+              <w:t>].</w:t>
+            </w:r>
+            <w:proofErr w:type="spellStart"/>
+            <w:r>
+              <w:rPr>
+                <w:rFonts w:ascii="Calibri" w:eastAsia="Calibri" w:hAnsi="Calibri" w:cs="Calibri"/>
+              </w:rPr>
+              <w:t>disturbed_area</w:t>
+            </w:r>
+            <w:proofErr w:type="spellEnd"/>
+            <w:r>
+              <w:rPr>
+                <w:rFonts w:ascii="Calibri" w:eastAsia="Calibri" w:hAnsi="Calibri" w:cs="Calibri"/>
+              </w:rPr>
+              <w:t>}</w:t>
+            </w:r>
+          </w:p>
+        </w:tc>
+        <w:tc>
+          <w:tcPr>
+            <w:tcW w:w="1035" w:type="dxa"/>
+            <w:shd w:val="clear" w:color="auto" w:fill="auto"/>
+            <w:tcMar>
+              <w:top w:w="100" w:type="dxa"/>
+              <w:left w:w="100" w:type="dxa"/>
+              <w:bottom w:w="100" w:type="dxa"/>
+              <w:right w:w="100" w:type="dxa"/>
+            </w:tcMar>
+          </w:tcPr>
+          <w:p>
+            <w:pPr>
+              <w:widowControl w:val="0"/>
+              <w:spacing w:line="240" w:lineRule="auto"/>
+              <w:rPr>
+                <w:rFonts w:ascii="Calibri" w:eastAsia="Calibri" w:hAnsi="Calibri" w:cs="Calibri"/>
+              </w:rPr>
+            </w:pPr>
+            <w:r>
+              <w:rPr>
+                <w:rFonts w:ascii="Calibri" w:eastAsia="Calibri" w:hAnsi="Calibri" w:cs="Calibri"/>
+              </w:rPr>
+              <w:t>{</w:t>
+            </w:r>
+            <w:proofErr w:type="spellStart"/>
+            <w:proofErr w:type="gramStart"/>
+            <w:r>
+              <w:rPr>
+                <w:rFonts w:ascii="Calibri" w:eastAsia="Calibri" w:hAnsi="Calibri" w:cs="Calibri"/>
+              </w:rPr>
+              <w:t>d.underground</w:t>
+            </w:r>
+            <w:proofErr w:type="gramEnd"/>
+            <w:r>
+              <w:rPr>
+                <w:rFonts w:ascii="Calibri" w:eastAsia="Calibri" w:hAnsi="Calibri" w:cs="Calibri"/>
+              </w:rPr>
+              <w:t>_exploration.details</w:t>
+            </w:r>
+            <w:proofErr w:type="spellEnd"/>
+            <w:r>
+              <w:rPr>
+                <w:rFonts w:ascii="Calibri" w:eastAsia="Calibri" w:hAnsi="Calibri" w:cs="Calibri"/>
+              </w:rPr>
+              <w:t>[</w:t>
+            </w:r>
+            <w:proofErr w:type="spellStart"/>
+            <w:r>
+              <w:rPr>
+                <w:rFonts w:ascii="Calibri" w:eastAsia="Calibri" w:hAnsi="Calibri" w:cs="Calibri"/>
+              </w:rPr>
+              <w:t>i</w:t>
+            </w:r>
+            <w:proofErr w:type="spellEnd"/>
+            <w:r>
+              <w:rPr>
+                <w:rFonts w:ascii="Calibri" w:eastAsia="Calibri" w:hAnsi="Calibri" w:cs="Calibri"/>
+              </w:rPr>
+              <w:t>].</w:t>
+            </w:r>
+            <w:proofErr w:type="spellStart"/>
+            <w:r>
+              <w:rPr>
+                <w:rFonts w:ascii="Calibri" w:eastAsia="Calibri" w:hAnsi="Calibri" w:cs="Calibri"/>
+              </w:rPr>
+              <w:t>timber_volume</w:t>
+            </w:r>
+            <w:proofErr w:type="spellEnd"/>
+            <w:r>
+              <w:rPr>
+                <w:rFonts w:ascii="Calibri" w:eastAsia="Calibri" w:hAnsi="Calibri" w:cs="Calibri"/>
+              </w:rPr>
+              <w:t>}</w:t>
+            </w:r>
+          </w:p>
+        </w:tc>
+      </w:tr>
+      <w:tr>
+        <w:tc>
+          <w:tcPr>
+            <w:tcW w:w="1035" w:type="dxa"/>
+            <w:shd w:val="clear" w:color="auto" w:fill="auto"/>
+            <w:tcMar>
+              <w:top w:w="100" w:type="dxa"/>
+              <w:left w:w="100" w:type="dxa"/>
+              <w:bottom w:w="100" w:type="dxa"/>
+              <w:right w:w="100" w:type="dxa"/>
+            </w:tcMar>
+          </w:tcPr>
+          <w:p>
+            <w:pPr>
+              <w:widowControl w:val="0"/>
+              <w:spacing w:line="240" w:lineRule="auto"/>
+              <w:rPr>
+                <w:rFonts w:ascii="Calibri" w:eastAsia="Calibri" w:hAnsi="Calibri" w:cs="Calibri"/>
+              </w:rPr>
+            </w:pPr>
+            <w:r>
+              <w:rPr>
+                <w:rFonts w:ascii="Calibri" w:eastAsia="Calibri" w:hAnsi="Calibri" w:cs="Calibri"/>
+              </w:rPr>
+              <w:t>{</w:t>
+            </w:r>
+            <w:proofErr w:type="gramStart"/>
+            <w:r>
+              <w:rPr>
+                <w:rFonts w:ascii="Calibri" w:eastAsia="Calibri" w:hAnsi="Calibri" w:cs="Calibri"/>
+              </w:rPr>
+              <w:t>d.under</w:t>
+            </w:r>
+            <w:r>
+              <w:rPr>
+                <w:rFonts w:ascii="Calibri" w:eastAsia="Calibri" w:hAnsi="Calibri" w:cs="Calibri"/>
+              </w:rPr>
+              <w:lastRenderedPageBreak/>
+              <w:t>ground</w:t>
+            </w:r>
+            <w:proofErr w:type="gramEnd"/>
+            <w:r>
+              <w:rPr>
+                <w:rFonts w:ascii="Calibri" w:eastAsia="Calibri" w:hAnsi="Calibri" w:cs="Calibri"/>
+              </w:rPr>
+              <w:t>_exploration.details[i+1].underground_exploration_type_code}</w:t>
+            </w:r>
+          </w:p>
+        </w:tc>
+        <w:tc>
+          <w:tcPr>
+            <w:tcW w:w="1035" w:type="dxa"/>
+            <w:shd w:val="clear" w:color="auto" w:fill="auto"/>
+            <w:tcMar>
+              <w:top w:w="100" w:type="dxa"/>
+              <w:left w:w="100" w:type="dxa"/>
+              <w:bottom w:w="100" w:type="dxa"/>
+              <w:right w:w="100" w:type="dxa"/>
+            </w:tcMar>
+          </w:tcPr>
+          <w:p>
+            <w:pPr>
+              <w:widowControl w:val="0"/>
+              <w:spacing w:line="240" w:lineRule="auto"/>
+              <w:rPr>
+                <w:rFonts w:ascii="Calibri" w:eastAsia="Calibri" w:hAnsi="Calibri" w:cs="Calibri"/>
+              </w:rPr>
+            </w:pPr>
+            <w:r>
+              <w:rPr>
+                <w:rFonts w:ascii="Calibri" w:eastAsia="Calibri" w:hAnsi="Calibri" w:cs="Calibri"/>
+              </w:rPr>
               <w:lastRenderedPageBreak/>
               <w:t>{</w:t>
             </w:r>
@@ -14314,14 +14927,21 @@
               <w:rPr>
                 <w:rFonts w:ascii="Calibri" w:eastAsia="Calibri" w:hAnsi="Calibri" w:cs="Calibri"/>
               </w:rPr>
-              <w:t>d.underground</w:t>
+              <w:t>d.under</w:t>
+            </w:r>
+            <w:r>
+              <w:rPr>
+                <w:rFonts w:ascii="Calibri" w:eastAsia="Calibri" w:hAnsi="Calibri" w:cs="Calibri"/>
+              </w:rPr>
+              <w:lastRenderedPageBreak/>
+              <w:t>ground</w:t>
             </w:r>
             <w:proofErr w:type="gramEnd"/>
             <w:r>
               <w:rPr>
                 <w:rFonts w:ascii="Calibri" w:eastAsia="Calibri" w:hAnsi="Calibri" w:cs="Calibri"/>
               </w:rPr>
-              <w:t>_exploration.details[i].underground_exploration_type_code}</w:t>
+              <w:t>_exploration.details[i+1].activity_type_description}</w:t>
             </w:r>
           </w:p>
         </w:tc>
@@ -14348,6 +14968,7 @@
               <w:rPr>
                 <w:rFonts w:ascii="Calibri" w:eastAsia="Calibri" w:hAnsi="Calibri" w:cs="Calibri"/>
               </w:rPr>
+              <w:lastRenderedPageBreak/>
               <w:t>{</w:t>
             </w:r>
             <w:proofErr w:type="spellStart"/>
@@ -14356,7 +14977,14 @@
               <w:rPr>
                 <w:rFonts w:ascii="Calibri" w:eastAsia="Calibri" w:hAnsi="Calibri" w:cs="Calibri"/>
               </w:rPr>
-              <w:t>d.underground</w:t>
+              <w:t>d.under</w:t>
+            </w:r>
+            <w:r>
+              <w:rPr>
+                <w:rFonts w:ascii="Calibri" w:eastAsia="Calibri" w:hAnsi="Calibri" w:cs="Calibri"/>
+              </w:rPr>
+              <w:lastRenderedPageBreak/>
+              <w:t>ground</w:t>
             </w:r>
             <w:proofErr w:type="gramEnd"/>
             <w:r>
@@ -14370,35 +14998,7 @@
               <w:rPr>
                 <w:rFonts w:ascii="Calibri" w:eastAsia="Calibri" w:hAnsi="Calibri" w:cs="Calibri"/>
               </w:rPr>
-              <w:t>[</w:t>
-            </w:r>
-            <w:proofErr w:type="spellStart"/>
-            <w:r>
-              <w:rPr>
-                <w:rFonts w:ascii="Calibri" w:eastAsia="Calibri" w:hAnsi="Calibri" w:cs="Calibri"/>
-              </w:rPr>
-              <w:t>i</w:t>
-            </w:r>
-            <w:proofErr w:type="spellEnd"/>
-            <w:r>
-              <w:rPr>
-                <w:rFonts w:ascii="Calibri" w:eastAsia="Calibri" w:hAnsi="Calibri" w:cs="Calibri"/>
-              </w:rPr>
-              <w:t>].</w:t>
-            </w:r>
-            <w:proofErr w:type="spellStart"/>
-            <w:r>
-              <w:rPr>
-                <w:rFonts w:ascii="Calibri" w:eastAsia="Calibri" w:hAnsi="Calibri" w:cs="Calibri"/>
-              </w:rPr>
-              <w:t>activity_type_description</w:t>
-            </w:r>
-            <w:proofErr w:type="spellEnd"/>
-            <w:r>
-              <w:rPr>
-                <w:rFonts w:ascii="Calibri" w:eastAsia="Calibri" w:hAnsi="Calibri" w:cs="Calibri"/>
-              </w:rPr>
-              <w:t>}</w:t>
+              <w:t>[i+1].quantity}</w:t>
             </w:r>
           </w:p>
         </w:tc>
@@ -14425,6 +15025,7 @@
               <w:rPr>
                 <w:rFonts w:ascii="Calibri" w:eastAsia="Calibri" w:hAnsi="Calibri" w:cs="Calibri"/>
               </w:rPr>
+              <w:lastRenderedPageBreak/>
               <w:t>{</w:t>
             </w:r>
             <w:proofErr w:type="spellStart"/>
@@ -14433,7 +15034,14 @@
               <w:rPr>
                 <w:rFonts w:ascii="Calibri" w:eastAsia="Calibri" w:hAnsi="Calibri" w:cs="Calibri"/>
               </w:rPr>
-              <w:t>d.underground</w:t>
+              <w:t>d.under</w:t>
+            </w:r>
+            <w:r>
+              <w:rPr>
+                <w:rFonts w:ascii="Calibri" w:eastAsia="Calibri" w:hAnsi="Calibri" w:cs="Calibri"/>
+              </w:rPr>
+              <w:lastRenderedPageBreak/>
+              <w:t>ground</w:t>
             </w:r>
             <w:proofErr w:type="gramEnd"/>
             <w:r>
@@ -14447,21 +15055,7 @@
               <w:rPr>
                 <w:rFonts w:ascii="Calibri" w:eastAsia="Calibri" w:hAnsi="Calibri" w:cs="Calibri"/>
               </w:rPr>
-              <w:t>[</w:t>
-            </w:r>
-            <w:proofErr w:type="spellStart"/>
-            <w:r>
-              <w:rPr>
-                <w:rFonts w:ascii="Calibri" w:eastAsia="Calibri" w:hAnsi="Calibri" w:cs="Calibri"/>
-              </w:rPr>
-              <w:t>i</w:t>
-            </w:r>
-            <w:proofErr w:type="spellEnd"/>
-            <w:r>
-              <w:rPr>
-                <w:rFonts w:ascii="Calibri" w:eastAsia="Calibri" w:hAnsi="Calibri" w:cs="Calibri"/>
-              </w:rPr>
-              <w:t>].quantity}</w:t>
+              <w:t>[i+1].incline}</w:t>
             </w:r>
           </w:p>
         </w:tc>
@@ -14488,6 +15082,7 @@
               <w:rPr>
                 <w:rFonts w:ascii="Calibri" w:eastAsia="Calibri" w:hAnsi="Calibri" w:cs="Calibri"/>
               </w:rPr>
+              <w:lastRenderedPageBreak/>
               <w:t>{</w:t>
             </w:r>
             <w:proofErr w:type="spellStart"/>
@@ -14496,7 +15091,14 @@
               <w:rPr>
                 <w:rFonts w:ascii="Calibri" w:eastAsia="Calibri" w:hAnsi="Calibri" w:cs="Calibri"/>
               </w:rPr>
-              <w:t>d.underground</w:t>
+              <w:t>d.under</w:t>
+            </w:r>
+            <w:r>
+              <w:rPr>
+                <w:rFonts w:ascii="Calibri" w:eastAsia="Calibri" w:hAnsi="Calibri" w:cs="Calibri"/>
+              </w:rPr>
+              <w:lastRenderedPageBreak/>
+              <w:t>ground</w:t>
             </w:r>
             <w:proofErr w:type="gramEnd"/>
             <w:r>
@@ -14510,21 +15112,7 @@
               <w:rPr>
                 <w:rFonts w:ascii="Calibri" w:eastAsia="Calibri" w:hAnsi="Calibri" w:cs="Calibri"/>
               </w:rPr>
-              <w:t>[</w:t>
-            </w:r>
-            <w:proofErr w:type="spellStart"/>
-            <w:r>
-              <w:rPr>
-                <w:rFonts w:ascii="Calibri" w:eastAsia="Calibri" w:hAnsi="Calibri" w:cs="Calibri"/>
-              </w:rPr>
-              <w:t>i</w:t>
-            </w:r>
-            <w:proofErr w:type="spellEnd"/>
-            <w:r>
-              <w:rPr>
-                <w:rFonts w:ascii="Calibri" w:eastAsia="Calibri" w:hAnsi="Calibri" w:cs="Calibri"/>
-              </w:rPr>
-              <w:t>].incline}</w:t>
+              <w:t>[i+1].width}</w:t>
             </w:r>
           </w:p>
         </w:tc>
@@ -14551,6 +15139,7 @@
               <w:rPr>
                 <w:rFonts w:ascii="Calibri" w:eastAsia="Calibri" w:hAnsi="Calibri" w:cs="Calibri"/>
               </w:rPr>
+              <w:lastRenderedPageBreak/>
               <w:t>{</w:t>
             </w:r>
             <w:proofErr w:type="spellStart"/>
@@ -14559,7 +15148,14 @@
               <w:rPr>
                 <w:rFonts w:ascii="Calibri" w:eastAsia="Calibri" w:hAnsi="Calibri" w:cs="Calibri"/>
               </w:rPr>
-              <w:t>d.underground</w:t>
+              <w:t>d.under</w:t>
+            </w:r>
+            <w:r>
+              <w:rPr>
+                <w:rFonts w:ascii="Calibri" w:eastAsia="Calibri" w:hAnsi="Calibri" w:cs="Calibri"/>
+              </w:rPr>
+              <w:lastRenderedPageBreak/>
+              <w:t>ground</w:t>
             </w:r>
             <w:proofErr w:type="gramEnd"/>
             <w:r>
@@ -14573,21 +15169,7 @@
               <w:rPr>
                 <w:rFonts w:ascii="Calibri" w:eastAsia="Calibri" w:hAnsi="Calibri" w:cs="Calibri"/>
               </w:rPr>
-              <w:t>[</w:t>
-            </w:r>
-            <w:proofErr w:type="spellStart"/>
-            <w:r>
-              <w:rPr>
-                <w:rFonts w:ascii="Calibri" w:eastAsia="Calibri" w:hAnsi="Calibri" w:cs="Calibri"/>
-              </w:rPr>
-              <w:t>i</w:t>
-            </w:r>
-            <w:proofErr w:type="spellEnd"/>
-            <w:r>
-              <w:rPr>
-                <w:rFonts w:ascii="Calibri" w:eastAsia="Calibri" w:hAnsi="Calibri" w:cs="Calibri"/>
-              </w:rPr>
-              <w:t>].width}</w:t>
+              <w:t>[i+1].length}</w:t>
             </w:r>
           </w:p>
         </w:tc>
@@ -14614,6 +15196,7 @@
               <w:rPr>
                 <w:rFonts w:ascii="Calibri" w:eastAsia="Calibri" w:hAnsi="Calibri" w:cs="Calibri"/>
               </w:rPr>
+              <w:lastRenderedPageBreak/>
               <w:t>{</w:t>
             </w:r>
             <w:proofErr w:type="spellStart"/>
@@ -14622,7 +15205,14 @@
               <w:rPr>
                 <w:rFonts w:ascii="Calibri" w:eastAsia="Calibri" w:hAnsi="Calibri" w:cs="Calibri"/>
               </w:rPr>
-              <w:t>d.underground</w:t>
+              <w:t>d.under</w:t>
+            </w:r>
+            <w:r>
+              <w:rPr>
+                <w:rFonts w:ascii="Calibri" w:eastAsia="Calibri" w:hAnsi="Calibri" w:cs="Calibri"/>
+              </w:rPr>
+              <w:lastRenderedPageBreak/>
+              <w:t>ground</w:t>
             </w:r>
             <w:proofErr w:type="gramEnd"/>
             <w:r>
@@ -14636,21 +15226,7 @@
               <w:rPr>
                 <w:rFonts w:ascii="Calibri" w:eastAsia="Calibri" w:hAnsi="Calibri" w:cs="Calibri"/>
               </w:rPr>
-              <w:t>[</w:t>
-            </w:r>
-            <w:proofErr w:type="spellStart"/>
-            <w:r>
-              <w:rPr>
-                <w:rFonts w:ascii="Calibri" w:eastAsia="Calibri" w:hAnsi="Calibri" w:cs="Calibri"/>
-              </w:rPr>
-              <w:t>i</w:t>
-            </w:r>
-            <w:proofErr w:type="spellEnd"/>
-            <w:r>
-              <w:rPr>
-                <w:rFonts w:ascii="Calibri" w:eastAsia="Calibri" w:hAnsi="Calibri" w:cs="Calibri"/>
-              </w:rPr>
-              <w:t>].length}</w:t>
+              <w:t>[i+1].height}</w:t>
             </w:r>
           </w:p>
         </w:tc>
@@ -14677,6 +15253,7 @@
               <w:rPr>
                 <w:rFonts w:ascii="Calibri" w:eastAsia="Calibri" w:hAnsi="Calibri" w:cs="Calibri"/>
               </w:rPr>
+              <w:lastRenderedPageBreak/>
               <w:t>{</w:t>
             </w:r>
             <w:proofErr w:type="spellStart"/>
@@ -14685,7 +15262,14 @@
               <w:rPr>
                 <w:rFonts w:ascii="Calibri" w:eastAsia="Calibri" w:hAnsi="Calibri" w:cs="Calibri"/>
               </w:rPr>
-              <w:t>d.underground</w:t>
+              <w:t>d.under</w:t>
+            </w:r>
+            <w:r>
+              <w:rPr>
+                <w:rFonts w:ascii="Calibri" w:eastAsia="Calibri" w:hAnsi="Calibri" w:cs="Calibri"/>
+              </w:rPr>
+              <w:lastRenderedPageBreak/>
+              <w:t>ground</w:t>
             </w:r>
             <w:proofErr w:type="gramEnd"/>
             <w:r>
@@ -14699,21 +15283,21 @@
               <w:rPr>
                 <w:rFonts w:ascii="Calibri" w:eastAsia="Calibri" w:hAnsi="Calibri" w:cs="Calibri"/>
               </w:rPr>
-              <w:t>[</w:t>
-            </w:r>
-            <w:proofErr w:type="spellStart"/>
-            <w:r>
-              <w:rPr>
-                <w:rFonts w:ascii="Calibri" w:eastAsia="Calibri" w:hAnsi="Calibri" w:cs="Calibri"/>
-              </w:rPr>
-              <w:t>i</w:t>
-            </w:r>
-            <w:proofErr w:type="spellEnd"/>
-            <w:r>
-              <w:rPr>
-                <w:rFonts w:ascii="Calibri" w:eastAsia="Calibri" w:hAnsi="Calibri" w:cs="Calibri"/>
-              </w:rPr>
-              <w:t>].height}</w:t>
+              <w:t>[i+1].</w:t>
+            </w:r>
+            <w:proofErr w:type="spellStart"/>
+            <w:r>
+              <w:rPr>
+                <w:rFonts w:ascii="Calibri" w:eastAsia="Calibri" w:hAnsi="Calibri" w:cs="Calibri"/>
+              </w:rPr>
+              <w:t>disturbed_area</w:t>
+            </w:r>
+            <w:proofErr w:type="spellEnd"/>
+            <w:r>
+              <w:rPr>
+                <w:rFonts w:ascii="Calibri" w:eastAsia="Calibri" w:hAnsi="Calibri" w:cs="Calibri"/>
+              </w:rPr>
+              <w:t>}</w:t>
             </w:r>
           </w:p>
         </w:tc>
@@ -14740,6 +15324,7 @@
               <w:rPr>
                 <w:rFonts w:ascii="Calibri" w:eastAsia="Calibri" w:hAnsi="Calibri" w:cs="Calibri"/>
               </w:rPr>
+              <w:lastRenderedPageBreak/>
               <w:t>{</w:t>
             </w:r>
             <w:proofErr w:type="spellStart"/>
@@ -14748,553 +15333,14 @@
               <w:rPr>
                 <w:rFonts w:ascii="Calibri" w:eastAsia="Calibri" w:hAnsi="Calibri" w:cs="Calibri"/>
               </w:rPr>
-              <w:t>d.underground</w:t>
-            </w:r>
-            <w:proofErr w:type="gramEnd"/>
-            <w:r>
-              <w:rPr>
-                <w:rFonts w:ascii="Calibri" w:eastAsia="Calibri" w:hAnsi="Calibri" w:cs="Calibri"/>
-              </w:rPr>
-              <w:t>_exploration.details</w:t>
-            </w:r>
-            <w:proofErr w:type="spellEnd"/>
-            <w:r>
-              <w:rPr>
-                <w:rFonts w:ascii="Calibri" w:eastAsia="Calibri" w:hAnsi="Calibri" w:cs="Calibri"/>
-              </w:rPr>
-              <w:t>[</w:t>
-            </w:r>
-            <w:proofErr w:type="spellStart"/>
-            <w:r>
-              <w:rPr>
-                <w:rFonts w:ascii="Calibri" w:eastAsia="Calibri" w:hAnsi="Calibri" w:cs="Calibri"/>
-              </w:rPr>
-              <w:t>i</w:t>
-            </w:r>
-            <w:proofErr w:type="spellEnd"/>
-            <w:r>
-              <w:rPr>
-                <w:rFonts w:ascii="Calibri" w:eastAsia="Calibri" w:hAnsi="Calibri" w:cs="Calibri"/>
-              </w:rPr>
-              <w:t>].</w:t>
-            </w:r>
-            <w:proofErr w:type="spellStart"/>
-            <w:r>
-              <w:rPr>
-                <w:rFonts w:ascii="Calibri" w:eastAsia="Calibri" w:hAnsi="Calibri" w:cs="Calibri"/>
-              </w:rPr>
-              <w:t>disturbed_area</w:t>
-            </w:r>
-            <w:proofErr w:type="spellEnd"/>
-            <w:r>
-              <w:rPr>
-                <w:rFonts w:ascii="Calibri" w:eastAsia="Calibri" w:hAnsi="Calibri" w:cs="Calibri"/>
-              </w:rPr>
-              <w:t>}</w:t>
-            </w:r>
-          </w:p>
-        </w:tc>
-        <w:tc>
-          <w:tcPr>
-            <w:tcW w:w="1035" w:type="dxa"/>
-            <w:shd w:val="clear" w:color="auto" w:fill="auto"/>
-            <w:tcMar>
-              <w:top w:w="100" w:type="dxa"/>
-              <w:left w:w="100" w:type="dxa"/>
-              <w:bottom w:w="100" w:type="dxa"/>
-              <w:right w:w="100" w:type="dxa"/>
-            </w:tcMar>
-          </w:tcPr>
-          <w:p>
-            <w:pPr>
-              <w:widowControl w:val="0"/>
-              <w:spacing w:line="240" w:lineRule="auto"/>
-              <w:rPr>
-                <w:rFonts w:ascii="Calibri" w:eastAsia="Calibri" w:hAnsi="Calibri" w:cs="Calibri"/>
-              </w:rPr>
-            </w:pPr>
-            <w:r>
-              <w:rPr>
-                <w:rFonts w:ascii="Calibri" w:eastAsia="Calibri" w:hAnsi="Calibri" w:cs="Calibri"/>
-              </w:rPr>
-              <w:t>{</w:t>
-            </w:r>
-            <w:proofErr w:type="spellStart"/>
-            <w:proofErr w:type="gramStart"/>
-            <w:r>
-              <w:rPr>
-                <w:rFonts w:ascii="Calibri" w:eastAsia="Calibri" w:hAnsi="Calibri" w:cs="Calibri"/>
-              </w:rPr>
-              <w:t>d.underground</w:t>
-            </w:r>
-            <w:proofErr w:type="gramEnd"/>
-            <w:r>
-              <w:rPr>
-                <w:rFonts w:ascii="Calibri" w:eastAsia="Calibri" w:hAnsi="Calibri" w:cs="Calibri"/>
-              </w:rPr>
-              <w:t>_exploration.details</w:t>
-            </w:r>
-            <w:proofErr w:type="spellEnd"/>
-            <w:r>
-              <w:rPr>
-                <w:rFonts w:ascii="Calibri" w:eastAsia="Calibri" w:hAnsi="Calibri" w:cs="Calibri"/>
-              </w:rPr>
-              <w:t>[</w:t>
-            </w:r>
-            <w:proofErr w:type="spellStart"/>
-            <w:r>
-              <w:rPr>
-                <w:rFonts w:ascii="Calibri" w:eastAsia="Calibri" w:hAnsi="Calibri" w:cs="Calibri"/>
-              </w:rPr>
-              <w:t>i</w:t>
-            </w:r>
-            <w:proofErr w:type="spellEnd"/>
-            <w:r>
-              <w:rPr>
-                <w:rFonts w:ascii="Calibri" w:eastAsia="Calibri" w:hAnsi="Calibri" w:cs="Calibri"/>
-              </w:rPr>
-              <w:t>].</w:t>
-            </w:r>
-            <w:proofErr w:type="spellStart"/>
-            <w:r>
-              <w:rPr>
-                <w:rFonts w:ascii="Calibri" w:eastAsia="Calibri" w:hAnsi="Calibri" w:cs="Calibri"/>
-              </w:rPr>
-              <w:t>timber_volume</w:t>
-            </w:r>
-            <w:proofErr w:type="spellEnd"/>
-            <w:r>
-              <w:rPr>
-                <w:rFonts w:ascii="Calibri" w:eastAsia="Calibri" w:hAnsi="Calibri" w:cs="Calibri"/>
-              </w:rPr>
-              <w:t>}</w:t>
-            </w:r>
-          </w:p>
-        </w:tc>
-      </w:tr>
-      <w:tr>
-        <w:tc>
-          <w:tcPr>
-            <w:tcW w:w="1035" w:type="dxa"/>
-            <w:shd w:val="clear" w:color="auto" w:fill="auto"/>
-            <w:tcMar>
-              <w:top w:w="100" w:type="dxa"/>
-              <w:left w:w="100" w:type="dxa"/>
-              <w:bottom w:w="100" w:type="dxa"/>
-              <w:right w:w="100" w:type="dxa"/>
-            </w:tcMar>
-          </w:tcPr>
-          <w:p>
-            <w:pPr>
-              <w:widowControl w:val="0"/>
-              <w:spacing w:line="240" w:lineRule="auto"/>
-              <w:rPr>
-                <w:rFonts w:ascii="Calibri" w:eastAsia="Calibri" w:hAnsi="Calibri" w:cs="Calibri"/>
-              </w:rPr>
-            </w:pPr>
-            <w:r>
-              <w:rPr>
-                <w:rFonts w:ascii="Calibri" w:eastAsia="Calibri" w:hAnsi="Calibri" w:cs="Calibri"/>
-              </w:rPr>
-              <w:t>{</w:t>
-            </w:r>
-            <w:proofErr w:type="gramStart"/>
-            <w:r>
-              <w:rPr>
-                <w:rFonts w:ascii="Calibri" w:eastAsia="Calibri" w:hAnsi="Calibri" w:cs="Calibri"/>
-              </w:rPr>
-              <w:t>d.underground</w:t>
-            </w:r>
-            <w:proofErr w:type="gramEnd"/>
-            <w:r>
-              <w:rPr>
-                <w:rFonts w:ascii="Calibri" w:eastAsia="Calibri" w:hAnsi="Calibri" w:cs="Calibri"/>
-              </w:rPr>
-              <w:t>_exploration.details[i+1].underground_exploration_type_code}</w:t>
-            </w:r>
-          </w:p>
-        </w:tc>
-        <w:tc>
-          <w:tcPr>
-            <w:tcW w:w="1035" w:type="dxa"/>
-            <w:shd w:val="clear" w:color="auto" w:fill="auto"/>
-            <w:tcMar>
-              <w:top w:w="100" w:type="dxa"/>
-              <w:left w:w="100" w:type="dxa"/>
-              <w:bottom w:w="100" w:type="dxa"/>
-              <w:right w:w="100" w:type="dxa"/>
-            </w:tcMar>
-          </w:tcPr>
-          <w:p>
-            <w:pPr>
-              <w:widowControl w:val="0"/>
-              <w:spacing w:line="240" w:lineRule="auto"/>
-              <w:rPr>
-                <w:rFonts w:ascii="Calibri" w:eastAsia="Calibri" w:hAnsi="Calibri" w:cs="Calibri"/>
-              </w:rPr>
-            </w:pPr>
-            <w:r>
-              <w:rPr>
-                <w:rFonts w:ascii="Calibri" w:eastAsia="Calibri" w:hAnsi="Calibri" w:cs="Calibri"/>
-              </w:rPr>
-              <w:t>{</w:t>
-            </w:r>
-            <w:proofErr w:type="gramStart"/>
-            <w:r>
-              <w:rPr>
-                <w:rFonts w:ascii="Calibri" w:eastAsia="Calibri" w:hAnsi="Calibri" w:cs="Calibri"/>
-              </w:rPr>
-              <w:t>d.underground</w:t>
-            </w:r>
-            <w:proofErr w:type="gramEnd"/>
-            <w:r>
-              <w:rPr>
-                <w:rFonts w:ascii="Calibri" w:eastAsia="Calibri" w:hAnsi="Calibri" w:cs="Calibri"/>
-              </w:rPr>
-              <w:t>_exploration.details[i+1].activity_type_description}</w:t>
-            </w:r>
-          </w:p>
-        </w:tc>
-        <w:tc>
-          <w:tcPr>
-            <w:tcW w:w="1035" w:type="dxa"/>
-            <w:shd w:val="clear" w:color="auto" w:fill="auto"/>
-            <w:tcMar>
-              <w:top w:w="100" w:type="dxa"/>
-              <w:left w:w="100" w:type="dxa"/>
-              <w:bottom w:w="100" w:type="dxa"/>
-              <w:right w:w="100" w:type="dxa"/>
-            </w:tcMar>
-          </w:tcPr>
-          <w:p>
-            <w:pPr>
-              <w:widowControl w:val="0"/>
-              <w:spacing w:line="240" w:lineRule="auto"/>
-              <w:rPr>
-                <w:rFonts w:ascii="Calibri" w:eastAsia="Calibri" w:hAnsi="Calibri" w:cs="Calibri"/>
-              </w:rPr>
-            </w:pPr>
-            <w:r>
-              <w:rPr>
-                <w:rFonts w:ascii="Calibri" w:eastAsia="Calibri" w:hAnsi="Calibri" w:cs="Calibri"/>
-              </w:rPr>
-              <w:t>{</w:t>
-            </w:r>
-            <w:proofErr w:type="spellStart"/>
-            <w:proofErr w:type="gramStart"/>
-            <w:r>
-              <w:rPr>
-                <w:rFonts w:ascii="Calibri" w:eastAsia="Calibri" w:hAnsi="Calibri" w:cs="Calibri"/>
-              </w:rPr>
-              <w:t>d.underground</w:t>
-            </w:r>
-            <w:proofErr w:type="gramEnd"/>
-            <w:r>
-              <w:rPr>
-                <w:rFonts w:ascii="Calibri" w:eastAsia="Calibri" w:hAnsi="Calibri" w:cs="Calibri"/>
-              </w:rPr>
-              <w:t>_exploration.details</w:t>
-            </w:r>
-            <w:proofErr w:type="spellEnd"/>
-            <w:r>
-              <w:rPr>
-                <w:rFonts w:ascii="Calibri" w:eastAsia="Calibri" w:hAnsi="Calibri" w:cs="Calibri"/>
-              </w:rPr>
-              <w:t>[i+1].quantity}</w:t>
-            </w:r>
-          </w:p>
-        </w:tc>
-        <w:tc>
-          <w:tcPr>
-            <w:tcW w:w="1035" w:type="dxa"/>
-            <w:shd w:val="clear" w:color="auto" w:fill="auto"/>
-            <w:tcMar>
-              <w:top w:w="100" w:type="dxa"/>
-              <w:left w:w="100" w:type="dxa"/>
-              <w:bottom w:w="100" w:type="dxa"/>
-              <w:right w:w="100" w:type="dxa"/>
-            </w:tcMar>
-          </w:tcPr>
-          <w:p>
-            <w:pPr>
-              <w:widowControl w:val="0"/>
-              <w:spacing w:line="240" w:lineRule="auto"/>
-              <w:rPr>
-                <w:rFonts w:ascii="Calibri" w:eastAsia="Calibri" w:hAnsi="Calibri" w:cs="Calibri"/>
-              </w:rPr>
-            </w:pPr>
-            <w:r>
-              <w:rPr>
-                <w:rFonts w:ascii="Calibri" w:eastAsia="Calibri" w:hAnsi="Calibri" w:cs="Calibri"/>
-              </w:rPr>
-              <w:t>{</w:t>
-            </w:r>
-            <w:proofErr w:type="spellStart"/>
-            <w:proofErr w:type="gramStart"/>
-            <w:r>
-              <w:rPr>
-                <w:rFonts w:ascii="Calibri" w:eastAsia="Calibri" w:hAnsi="Calibri" w:cs="Calibri"/>
-              </w:rPr>
-              <w:t>d.underground</w:t>
-            </w:r>
-            <w:proofErr w:type="gramEnd"/>
-            <w:r>
-              <w:rPr>
-                <w:rFonts w:ascii="Calibri" w:eastAsia="Calibri" w:hAnsi="Calibri" w:cs="Calibri"/>
-              </w:rPr>
-              <w:t>_exploration.details</w:t>
-            </w:r>
-            <w:proofErr w:type="spellEnd"/>
-            <w:r>
-              <w:rPr>
-                <w:rFonts w:ascii="Calibri" w:eastAsia="Calibri" w:hAnsi="Calibri" w:cs="Calibri"/>
-              </w:rPr>
-              <w:t>[i+1].incline}</w:t>
-            </w:r>
-          </w:p>
-        </w:tc>
-        <w:tc>
-          <w:tcPr>
-            <w:tcW w:w="1035" w:type="dxa"/>
-            <w:shd w:val="clear" w:color="auto" w:fill="auto"/>
-            <w:tcMar>
-              <w:top w:w="100" w:type="dxa"/>
-              <w:left w:w="100" w:type="dxa"/>
-              <w:bottom w:w="100" w:type="dxa"/>
-              <w:right w:w="100" w:type="dxa"/>
-            </w:tcMar>
-          </w:tcPr>
-          <w:p>
-            <w:pPr>
-              <w:widowControl w:val="0"/>
-              <w:spacing w:line="240" w:lineRule="auto"/>
-              <w:rPr>
-                <w:rFonts w:ascii="Calibri" w:eastAsia="Calibri" w:hAnsi="Calibri" w:cs="Calibri"/>
-              </w:rPr>
-            </w:pPr>
-            <w:r>
-              <w:rPr>
-                <w:rFonts w:ascii="Calibri" w:eastAsia="Calibri" w:hAnsi="Calibri" w:cs="Calibri"/>
-              </w:rPr>
-              <w:t>{</w:t>
-            </w:r>
-            <w:proofErr w:type="spellStart"/>
-            <w:proofErr w:type="gramStart"/>
-            <w:r>
-              <w:rPr>
-                <w:rFonts w:ascii="Calibri" w:eastAsia="Calibri" w:hAnsi="Calibri" w:cs="Calibri"/>
-              </w:rPr>
-              <w:t>d.underground</w:t>
-            </w:r>
-            <w:proofErr w:type="gramEnd"/>
-            <w:r>
-              <w:rPr>
-                <w:rFonts w:ascii="Calibri" w:eastAsia="Calibri" w:hAnsi="Calibri" w:cs="Calibri"/>
-              </w:rPr>
-              <w:t>_exploration.details</w:t>
-            </w:r>
-            <w:proofErr w:type="spellEnd"/>
-            <w:r>
-              <w:rPr>
-                <w:rFonts w:ascii="Calibri" w:eastAsia="Calibri" w:hAnsi="Calibri" w:cs="Calibri"/>
-              </w:rPr>
-              <w:t>[i+1].width}</w:t>
-            </w:r>
-          </w:p>
-        </w:tc>
-        <w:tc>
-          <w:tcPr>
-            <w:tcW w:w="1035" w:type="dxa"/>
-            <w:shd w:val="clear" w:color="auto" w:fill="auto"/>
-            <w:tcMar>
-              <w:top w:w="100" w:type="dxa"/>
-              <w:left w:w="100" w:type="dxa"/>
-              <w:bottom w:w="100" w:type="dxa"/>
-              <w:right w:w="100" w:type="dxa"/>
-            </w:tcMar>
-          </w:tcPr>
-          <w:p>
-            <w:pPr>
-              <w:widowControl w:val="0"/>
-              <w:spacing w:line="240" w:lineRule="auto"/>
-              <w:rPr>
-                <w:rFonts w:ascii="Calibri" w:eastAsia="Calibri" w:hAnsi="Calibri" w:cs="Calibri"/>
-              </w:rPr>
-            </w:pPr>
-            <w:r>
-              <w:rPr>
-                <w:rFonts w:ascii="Calibri" w:eastAsia="Calibri" w:hAnsi="Calibri" w:cs="Calibri"/>
-              </w:rPr>
-              <w:t>{</w:t>
-            </w:r>
-            <w:proofErr w:type="spellStart"/>
-            <w:proofErr w:type="gramStart"/>
-            <w:r>
-              <w:rPr>
-                <w:rFonts w:ascii="Calibri" w:eastAsia="Calibri" w:hAnsi="Calibri" w:cs="Calibri"/>
-              </w:rPr>
-              <w:t>d.underground</w:t>
-            </w:r>
-            <w:proofErr w:type="gramEnd"/>
-            <w:r>
-              <w:rPr>
-                <w:rFonts w:ascii="Calibri" w:eastAsia="Calibri" w:hAnsi="Calibri" w:cs="Calibri"/>
-              </w:rPr>
-              <w:t>_exploration.details</w:t>
-            </w:r>
-            <w:proofErr w:type="spellEnd"/>
-            <w:r>
-              <w:rPr>
-                <w:rFonts w:ascii="Calibri" w:eastAsia="Calibri" w:hAnsi="Calibri" w:cs="Calibri"/>
-              </w:rPr>
-              <w:t>[i+1].length}</w:t>
-            </w:r>
-          </w:p>
-        </w:tc>
-        <w:tc>
-          <w:tcPr>
-            <w:tcW w:w="1035" w:type="dxa"/>
-            <w:shd w:val="clear" w:color="auto" w:fill="auto"/>
-            <w:tcMar>
-              <w:top w:w="100" w:type="dxa"/>
-              <w:left w:w="100" w:type="dxa"/>
-              <w:bottom w:w="100" w:type="dxa"/>
-              <w:right w:w="100" w:type="dxa"/>
-            </w:tcMar>
-          </w:tcPr>
-          <w:p>
-            <w:pPr>
-              <w:widowControl w:val="0"/>
-              <w:spacing w:line="240" w:lineRule="auto"/>
-              <w:rPr>
-                <w:rFonts w:ascii="Calibri" w:eastAsia="Calibri" w:hAnsi="Calibri" w:cs="Calibri"/>
-              </w:rPr>
-            </w:pPr>
-            <w:r>
-              <w:rPr>
-                <w:rFonts w:ascii="Calibri" w:eastAsia="Calibri" w:hAnsi="Calibri" w:cs="Calibri"/>
-              </w:rPr>
-              <w:t>{</w:t>
-            </w:r>
-            <w:proofErr w:type="spellStart"/>
-            <w:proofErr w:type="gramStart"/>
-            <w:r>
-              <w:rPr>
-                <w:rFonts w:ascii="Calibri" w:eastAsia="Calibri" w:hAnsi="Calibri" w:cs="Calibri"/>
-              </w:rPr>
-              <w:t>d.underground</w:t>
-            </w:r>
-            <w:proofErr w:type="gramEnd"/>
-            <w:r>
-              <w:rPr>
-                <w:rFonts w:ascii="Calibri" w:eastAsia="Calibri" w:hAnsi="Calibri" w:cs="Calibri"/>
-              </w:rPr>
-              <w:t>_exploration.details</w:t>
-            </w:r>
-            <w:proofErr w:type="spellEnd"/>
-            <w:r>
-              <w:rPr>
-                <w:rFonts w:ascii="Calibri" w:eastAsia="Calibri" w:hAnsi="Calibri" w:cs="Calibri"/>
-              </w:rPr>
-              <w:t>[i+1].height}</w:t>
-            </w:r>
-          </w:p>
-        </w:tc>
-        <w:tc>
-          <w:tcPr>
-            <w:tcW w:w="1035" w:type="dxa"/>
-            <w:shd w:val="clear" w:color="auto" w:fill="auto"/>
-            <w:tcMar>
-              <w:top w:w="100" w:type="dxa"/>
-              <w:left w:w="100" w:type="dxa"/>
-              <w:bottom w:w="100" w:type="dxa"/>
-              <w:right w:w="100" w:type="dxa"/>
-            </w:tcMar>
-          </w:tcPr>
-          <w:p>
-            <w:pPr>
-              <w:widowControl w:val="0"/>
-              <w:spacing w:line="240" w:lineRule="auto"/>
-              <w:rPr>
-                <w:rFonts w:ascii="Calibri" w:eastAsia="Calibri" w:hAnsi="Calibri" w:cs="Calibri"/>
-              </w:rPr>
-            </w:pPr>
-            <w:r>
-              <w:rPr>
-                <w:rFonts w:ascii="Calibri" w:eastAsia="Calibri" w:hAnsi="Calibri" w:cs="Calibri"/>
-              </w:rPr>
-              <w:t>{</w:t>
-            </w:r>
-            <w:proofErr w:type="spellStart"/>
-            <w:proofErr w:type="gramStart"/>
-            <w:r>
-              <w:rPr>
-                <w:rFonts w:ascii="Calibri" w:eastAsia="Calibri" w:hAnsi="Calibri" w:cs="Calibri"/>
-              </w:rPr>
-              <w:t>d.underground</w:t>
-            </w:r>
-            <w:proofErr w:type="gramEnd"/>
-            <w:r>
-              <w:rPr>
-                <w:rFonts w:ascii="Calibri" w:eastAsia="Calibri" w:hAnsi="Calibri" w:cs="Calibri"/>
-              </w:rPr>
-              <w:t>_exploration.details</w:t>
-            </w:r>
-            <w:proofErr w:type="spellEnd"/>
-            <w:r>
-              <w:rPr>
-                <w:rFonts w:ascii="Calibri" w:eastAsia="Calibri" w:hAnsi="Calibri" w:cs="Calibri"/>
-              </w:rPr>
-              <w:t>[i+1].</w:t>
-            </w:r>
-            <w:proofErr w:type="spellStart"/>
-            <w:r>
-              <w:rPr>
-                <w:rFonts w:ascii="Calibri" w:eastAsia="Calibri" w:hAnsi="Calibri" w:cs="Calibri"/>
-              </w:rPr>
-              <w:t>disturbed_area</w:t>
-            </w:r>
-            <w:proofErr w:type="spellEnd"/>
-            <w:r>
-              <w:rPr>
-                <w:rFonts w:ascii="Calibri" w:eastAsia="Calibri" w:hAnsi="Calibri" w:cs="Calibri"/>
-              </w:rPr>
-              <w:t>}</w:t>
-            </w:r>
-          </w:p>
-        </w:tc>
-        <w:tc>
-          <w:tcPr>
-            <w:tcW w:w="1035" w:type="dxa"/>
-            <w:shd w:val="clear" w:color="auto" w:fill="auto"/>
-            <w:tcMar>
-              <w:top w:w="100" w:type="dxa"/>
-              <w:left w:w="100" w:type="dxa"/>
-              <w:bottom w:w="100" w:type="dxa"/>
-              <w:right w:w="100" w:type="dxa"/>
-            </w:tcMar>
-          </w:tcPr>
-          <w:p>
-            <w:pPr>
-              <w:widowControl w:val="0"/>
-              <w:spacing w:line="240" w:lineRule="auto"/>
-              <w:rPr>
-                <w:rFonts w:ascii="Calibri" w:eastAsia="Calibri" w:hAnsi="Calibri" w:cs="Calibri"/>
-              </w:rPr>
-            </w:pPr>
-            <w:r>
-              <w:rPr>
-                <w:rFonts w:ascii="Calibri" w:eastAsia="Calibri" w:hAnsi="Calibri" w:cs="Calibri"/>
-              </w:rPr>
-              <w:t>{</w:t>
-            </w:r>
-            <w:proofErr w:type="spellStart"/>
-            <w:proofErr w:type="gramStart"/>
-            <w:r>
-              <w:rPr>
-                <w:rFonts w:ascii="Calibri" w:eastAsia="Calibri" w:hAnsi="Calibri" w:cs="Calibri"/>
-              </w:rPr>
-              <w:t>d.underground</w:t>
+              <w:t>d.under</w:t>
+            </w:r>
+            <w:r>
+              <w:rPr>
+                <w:rFonts w:ascii="Calibri" w:eastAsia="Calibri" w:hAnsi="Calibri" w:cs="Calibri"/>
+              </w:rPr>
+              <w:lastRenderedPageBreak/>
+              <w:t>ground</w:t>
             </w:r>
             <w:proofErr w:type="gramEnd"/>
             <w:r>
@@ -15348,6 +15394,7 @@
           <w:color w:val="FF0000"/>
           <w:u w:val="single"/>
         </w:rPr>
+        <w:lastRenderedPageBreak/>
         <w:t>d.underground_</w:t>
       </w:r>
       <w:proofErr w:type="gramStart"/>
@@ -15854,7 +15901,6 @@
           <w:rFonts w:ascii="Calibri" w:eastAsia="Calibri" w:hAnsi="Calibri" w:cs="Calibri"/>
           <w:b/>
         </w:rPr>
-        <w:lastRenderedPageBreak/>
         <w:t>Measures to stabilize soil overburden stockpiles and control noxious weeds</w:t>
       </w:r>
     </w:p>
@@ -16038,6 +16084,7 @@
         <w:rPr>
           <w:rFonts w:ascii="Calibri" w:eastAsia="Calibri" w:hAnsi="Calibri" w:cs="Calibri"/>
         </w:rPr>
+        <w:lastRenderedPageBreak/>
         <w:t>{</w:t>
       </w:r>
       <w:proofErr w:type="spellStart"/>
@@ -17318,7 +17365,6 @@
               <w:rPr>
                 <w:rFonts w:ascii="Calibri" w:eastAsia="Calibri" w:hAnsi="Calibri" w:cs="Calibri"/>
               </w:rPr>
-              <w:lastRenderedPageBreak/>
               <w:t>{</w:t>
             </w:r>
             <w:proofErr w:type="spellStart"/>
@@ -17580,6 +17626,7 @@
         <w:rPr>
           <w:rFonts w:ascii="Calibri" w:eastAsia="Calibri" w:hAnsi="Calibri" w:cs="Calibri"/>
         </w:rPr>
+        <w:lastRenderedPageBreak/>
         <w:t>Reclamation Program</w:t>
       </w:r>
     </w:p>
@@ -18983,7 +19030,6 @@
         <w:rPr>
           <w:rFonts w:ascii="Calibri" w:eastAsia="Calibri" w:hAnsi="Calibri" w:cs="Calibri"/>
         </w:rPr>
-        <w:lastRenderedPageBreak/>
         <w:t>Equipment</w:t>
       </w:r>
     </w:p>
@@ -19121,6 +19167,7 @@
               <w:rPr>
                 <w:rFonts w:ascii="Calibri" w:eastAsia="Calibri" w:hAnsi="Calibri" w:cs="Calibri"/>
               </w:rPr>
+              <w:lastRenderedPageBreak/>
               <w:t>{</w:t>
             </w:r>
             <w:proofErr w:type="spellStart"/>
@@ -22203,7 +22250,61 @@
 
 <file path=word/header1.xml><?xml version="1.0" encoding="utf-8"?>
 <w:hdr xmlns:wpc="http://schemas.microsoft.com/office/word/2010/wordprocessingCanvas" xmlns:cx="http://schemas.microsoft.com/office/drawing/2014/chartex" xmlns:cx1="http://schemas.microsoft.com/office/drawing/2015/9/8/chartex" xmlns:cx2="http://schemas.microsoft.com/office/drawing/2015/10/21/chartex" xmlns:cx3="http://schemas.microsoft.com/office/drawing/2016/5/9/chartex" xmlns:cx4="http://schemas.microsoft.com/office/drawing/2016/5/10/chartex" xmlns:cx5="http://schemas.microsoft.com/office/drawing/2016/5/11/chartex" xmlns:cx6="http://schemas.microsoft.com/office/drawing/2016/5/12/chartex" xmlns:cx7="http://schemas.microsoft.com/office/drawing/2016/5/13/chartex" xmlns:cx8="http://schemas.microsoft.com/office/drawing/2016/5/14/chartex" xmlns:mc="http://schemas.openxmlformats.org/markup-compatibility/2006" xmlns:aink="http://schemas.microsoft.com/office/drawing/2016/ink" xmlns:am3d="http://schemas.microsoft.com/office/drawing/2017/model3d" xmlns:o="urn:schemas-microsoft-com:office:office" xmlns:r="http://schemas.openxmlformats.org/officeDocument/2006/relationships" xmlns:m="http://schemas.openxmlformats.org/officeDocument/2006/math" xmlns:v="urn:schemas-microsoft-com:vml" xmlns:wp14="http://schemas.microsoft.com/office/word/2010/wordprocessingDrawing" xmlns:wp="http://schemas.openxmlformats.org/drawingml/2006/wordprocessingDrawing" xmlns:w10="urn:schemas-microsoft-com:office:word" xmlns:w="http://schemas.openxmlformats.org/wordprocessingml/2006/main" xmlns:w14="http://schemas.microsoft.com/office/word/2010/wordml" xmlns:w15="http://schemas.microsoft.com/office/word/2012/wordml" xmlns:w16cex="http://schemas.microsoft.com/office/word/2018/wordml/cex" xmlns:w16cid="http://schemas.microsoft.com/office/word/2016/wordml/cid" xmlns:w16="http://schemas.microsoft.com/office/word/2018/wordml" xmlns:w16se="http://schemas.microsoft.com/office/word/2015/wordml/symex" xmlns:wpg="http://schemas.microsoft.com/office/word/2010/wordprocessingGroup" xmlns:wpi="http://schemas.microsoft.com/office/word/2010/wordprocessingInk" xmlns:wne="http://schemas.microsoft.com/office/word/2006/wordml" xmlns:wps="http://schemas.microsoft.com/office/word/2010/wordprocessingShape" mc:Ignorable="w14 w15 w16se w16cid w16 w16cex wp14">
-  <w:p/>
+  <w:p>
+    <w:r>
+      <w:rPr>
+        <w:noProof/>
+      </w:rPr>
+      <w:drawing>
+        <wp:inline distT="0" distB="0" distL="0" distR="0" wp14:anchorId="69B7D8D9" wp14:editId="7336D69D">
+          <wp:extent cx="2613025" cy="1033145"/>
+          <wp:effectExtent l="0" t="0" r="0" b="0"/>
+          <wp:docPr id="1" name="Picture 1"/>
+          <wp:cNvGraphicFramePr>
+            <a:graphicFrameLocks xmlns:a="http://schemas.openxmlformats.org/drawingml/2006/main" noChangeAspect="1"/>
+          </wp:cNvGraphicFramePr>
+          <a:graphic xmlns:a="http://schemas.openxmlformats.org/drawingml/2006/main">
+            <a:graphicData uri="http://schemas.openxmlformats.org/drawingml/2006/picture">
+              <pic:pic xmlns:pic="http://schemas.openxmlformats.org/drawingml/2006/picture">
+                <pic:nvPicPr>
+                  <pic:cNvPr id="0" name="Picture 1"/>
+                  <pic:cNvPicPr>
+                    <a:picLocks noChangeAspect="1" noChangeArrowheads="1"/>
+                  </pic:cNvPicPr>
+                </pic:nvPicPr>
+                <pic:blipFill>
+                  <a:blip r:embed="rId1">
+                    <a:extLst>
+                      <a:ext uri="{28A0092B-C50C-407E-A947-70E740481C1C}">
+                        <a14:useLocalDpi xmlns:a14="http://schemas.microsoft.com/office/drawing/2010/main" val="0"/>
+                      </a:ext>
+                    </a:extLst>
+                  </a:blip>
+                  <a:srcRect/>
+                  <a:stretch>
+                    <a:fillRect/>
+                  </a:stretch>
+                </pic:blipFill>
+                <pic:spPr bwMode="auto">
+                  <a:xfrm>
+                    <a:off x="0" y="0"/>
+                    <a:ext cx="2613025" cy="1033145"/>
+                  </a:xfrm>
+                  <a:prstGeom prst="rect">
+                    <a:avLst/>
+                  </a:prstGeom>
+                  <a:noFill/>
+                  <a:ln>
+                    <a:noFill/>
+                  </a:ln>
+                </pic:spPr>
+              </pic:pic>
+            </a:graphicData>
+          </a:graphic>
+        </wp:inline>
+      </w:drawing>
+    </w:r>
+  </w:p>
 </w:hdr>
 </file>
 
@@ -23037,6 +23138,50 @@
       </w:tblCellMar>
     </w:tblPr>
   </w:style>
+  <w:style w:type="paragraph" w:styleId="Header">
+    <w:name w:val="header"/>
+    <w:basedOn w:val="Normal"/>
+    <w:link w:val="HeaderChar"/>
+    <w:uiPriority w:val="99"/>
+    <w:unhideWhenUsed/>
+    <w:rsid w:val="00F3134C"/>
+    <w:pPr>
+      <w:tabs>
+        <w:tab w:val="center" w:pos="4680"/>
+        <w:tab w:val="right" w:pos="9360"/>
+      </w:tabs>
+      <w:spacing w:line="240" w:lineRule="auto"/>
+    </w:pPr>
+  </w:style>
+  <w:style w:type="character" w:customStyle="1" w:styleId="HeaderChar">
+    <w:name w:val="Header Char"/>
+    <w:basedOn w:val="DefaultParagraphFont"/>
+    <w:link w:val="Header"/>
+    <w:uiPriority w:val="99"/>
+    <w:rsid w:val="00F3134C"/>
+  </w:style>
+  <w:style w:type="paragraph" w:styleId="Footer">
+    <w:name w:val="footer"/>
+    <w:basedOn w:val="Normal"/>
+    <w:link w:val="FooterChar"/>
+    <w:uiPriority w:val="99"/>
+    <w:unhideWhenUsed/>
+    <w:rsid w:val="00F3134C"/>
+    <w:pPr>
+      <w:tabs>
+        <w:tab w:val="center" w:pos="4680"/>
+        <w:tab w:val="right" w:pos="9360"/>
+      </w:tabs>
+      <w:spacing w:line="240" w:lineRule="auto"/>
+    </w:pPr>
+  </w:style>
+  <w:style w:type="character" w:customStyle="1" w:styleId="FooterChar">
+    <w:name w:val="Footer Char"/>
+    <w:basedOn w:val="DefaultParagraphFont"/>
+    <w:link w:val="Footer"/>
+    <w:uiPriority w:val="99"/>
+    <w:rsid w:val="00F3134C"/>
+  </w:style>
 </w:styles>
 </file>
 

</xml_diff>

<commit_message>
MDS-3103: added tonnage fields
</commit_message>
<xml_diff>
--- a/services/core-api/app/templates/now/NOW Technical Review.docx
+++ b/services/core-api/app/templates/now/NOW Technical Review.docx
@@ -606,130 +606,388 @@
     </w:p>
     <w:p>
       <w:pPr>
-        <w:pStyle w:val="Normal"/>
-        <w:rPr>
-          <w:rFonts w:ascii="Times New Roman" w:hAnsi="Times New Roman" w:eastAsia="Calibri" w:cs="Times New Roman"/>
-          <w:b/>
-          <w:b/>
-        </w:rPr>
-      </w:pPr>
-      <w:r>
-        <w:rPr>
-          <w:rFonts w:eastAsia="Calibri" w:cs="Times New Roman" w:ascii="Times New Roman" w:hAnsi="Times New Roman"/>
-          <w:b/>
+        <w:pStyle w:val="Heading3"/>
+        <w:bidi w:val="0"/>
+        <w:spacing w:lineRule="auto" w:line="331" w:before="320" w:after="80"/>
+        <w:rPr>
+          <w:rFonts w:ascii="Times New Roman" w:hAnsi="Times New Roman"/>
+          <w:b w:val="false"/>
+          <w:i w:val="false"/>
+          <w:caps w:val="false"/>
+          <w:smallCaps w:val="false"/>
+          <w:strike w:val="false"/>
+          <w:dstrike w:val="false"/>
+          <w:color w:val="434343"/>
+          <w:sz w:val="28"/>
+          <w:u w:val="none"/>
+          <w:effect w:val="none"/>
+          <w:shd w:fill="auto" w:val="clear"/>
+        </w:rPr>
+      </w:pPr>
+      <w:bookmarkStart w:id="4" w:name="docs-internal-guid-4436cbd0-7fff-7e17-b4"/>
+      <w:bookmarkEnd w:id="4"/>
+      <w:r>
+        <w:rPr>
+          <w:rFonts w:eastAsia="Calibri" w:cs="Times New Roman" w:ascii="Times New Roman" w:hAnsi="Times New Roman"/>
+          <w:b w:val="false"/>
+          <w:i w:val="false"/>
+          <w:caps w:val="false"/>
+          <w:smallCaps w:val="false"/>
+          <w:strike w:val="false"/>
+          <w:dstrike w:val="false"/>
+          <w:color w:val="434343"/>
+          <w:sz w:val="28"/>
+          <w:u w:val="none"/>
+          <w:effect w:val="none"/>
+          <w:shd w:fill="auto" w:val="clear"/>
+        </w:rPr>
+        <w:t>Permit Application Fee Assessment</w:t>
+      </w:r>
+    </w:p>
+    <w:p>
+      <w:pPr>
+        <w:pStyle w:val="TextBody"/>
+        <w:bidi w:val="0"/>
+        <w:spacing w:lineRule="auto" w:line="331" w:before="0" w:after="0"/>
+        <w:rPr>
+          <w:b w:val="false"/>
+        </w:rPr>
+      </w:pPr>
+      <w:r>
+        <w:rPr>
+          <w:rFonts w:ascii="Times New Roman" w:hAnsi="Times New Roman"/>
+          <w:b/>
+          <w:i w:val="false"/>
+          <w:caps w:val="false"/>
+          <w:smallCaps w:val="false"/>
+          <w:strike w:val="false"/>
+          <w:dstrike w:val="false"/>
+          <w:color w:val="000000"/>
+          <w:sz w:val="22"/>
+          <w:u w:val="none"/>
+          <w:effect w:val="none"/>
+          <w:shd w:fill="auto" w:val="clear"/>
         </w:rPr>
         <w:t>Proposed Start Date</w:t>
       </w:r>
     </w:p>
     <w:p>
       <w:pPr>
-        <w:pStyle w:val="Normal"/>
-        <w:rPr>
-          <w:rFonts w:ascii="Times New Roman" w:hAnsi="Times New Roman" w:eastAsia="Calibri" w:cs="Times New Roman"/>
-        </w:rPr>
-      </w:pPr>
-      <w:r>
-        <w:rPr>
-          <w:rFonts w:eastAsia="Calibri" w:cs="Times New Roman" w:ascii="Times New Roman" w:hAnsi="Times New Roman"/>
+        <w:pStyle w:val="TextBody"/>
+        <w:bidi w:val="0"/>
+        <w:spacing w:lineRule="auto" w:line="331" w:before="0" w:after="0"/>
+        <w:rPr>
+          <w:rFonts w:ascii="Times New Roman" w:hAnsi="Times New Roman"/>
+          <w:b w:val="false"/>
+          <w:i w:val="false"/>
+          <w:caps w:val="false"/>
+          <w:smallCaps w:val="false"/>
+          <w:strike w:val="false"/>
+          <w:dstrike w:val="false"/>
+          <w:color w:val="000000"/>
+          <w:sz w:val="22"/>
+          <w:u w:val="none"/>
+          <w:effect w:val="none"/>
+          <w:shd w:fill="auto" w:val="clear"/>
+        </w:rPr>
+      </w:pPr>
+      <w:r>
+        <w:rPr>
+          <w:rFonts w:ascii="Times New Roman" w:hAnsi="Times New Roman"/>
+          <w:b w:val="false"/>
+          <w:i w:val="false"/>
+          <w:caps w:val="false"/>
+          <w:smallCaps w:val="false"/>
+          <w:strike w:val="false"/>
+          <w:dstrike w:val="false"/>
+          <w:color w:val="000000"/>
+          <w:sz w:val="22"/>
+          <w:u w:val="none"/>
+          <w:effect w:val="none"/>
+          <w:shd w:fill="auto" w:val="clear"/>
         </w:rPr>
         <w:t>{d.proposed_start_date}</w:t>
       </w:r>
     </w:p>
     <w:p>
       <w:pPr>
-        <w:pStyle w:val="Normal"/>
-        <w:rPr>
-          <w:rFonts w:ascii="Times New Roman" w:hAnsi="Times New Roman" w:eastAsia="Calibri" w:cs="Times New Roman"/>
-          <w:b/>
-          <w:b/>
-        </w:rPr>
-      </w:pPr>
-      <w:r>
-        <w:rPr>
-          <w:rFonts w:eastAsia="Calibri" w:cs="Times New Roman" w:ascii="Times New Roman" w:hAnsi="Times New Roman"/>
-          <w:b/>
+        <w:pStyle w:val="TextBody"/>
+        <w:bidi w:val="0"/>
+        <w:spacing w:lineRule="auto" w:line="331" w:before="0" w:after="0"/>
+        <w:rPr>
+          <w:b w:val="false"/>
+        </w:rPr>
+      </w:pPr>
+      <w:r>
+        <w:rPr>
+          <w:rFonts w:ascii="Times New Roman" w:hAnsi="Times New Roman"/>
+          <w:b/>
+          <w:i w:val="false"/>
+          <w:caps w:val="false"/>
+          <w:smallCaps w:val="false"/>
+          <w:strike w:val="false"/>
+          <w:dstrike w:val="false"/>
+          <w:color w:val="000000"/>
+          <w:sz w:val="22"/>
+          <w:u w:val="none"/>
+          <w:effect w:val="none"/>
+          <w:shd w:fill="auto" w:val="clear"/>
         </w:rPr>
         <w:t>Proposed End Date</w:t>
       </w:r>
     </w:p>
     <w:p>
       <w:pPr>
-        <w:pStyle w:val="Normal"/>
-        <w:rPr>
-          <w:rFonts w:ascii="Times New Roman" w:hAnsi="Times New Roman" w:eastAsia="Calibri" w:cs="Times New Roman"/>
-          <w:b/>
-          <w:b/>
-        </w:rPr>
-      </w:pPr>
-      <w:r>
-        <w:rPr>
-          <w:rFonts w:eastAsia="Calibri" w:cs="Times New Roman" w:ascii="Times New Roman" w:hAnsi="Times New Roman"/>
+        <w:pStyle w:val="TextBody"/>
+        <w:bidi w:val="0"/>
+        <w:spacing w:lineRule="auto" w:line="331" w:before="0" w:after="0"/>
+        <w:rPr>
+          <w:rFonts w:ascii="Times New Roman" w:hAnsi="Times New Roman"/>
+          <w:b w:val="false"/>
+          <w:i w:val="false"/>
+          <w:caps w:val="false"/>
+          <w:smallCaps w:val="false"/>
+          <w:strike w:val="false"/>
+          <w:dstrike w:val="false"/>
+          <w:color w:val="000000"/>
+          <w:sz w:val="22"/>
+          <w:u w:val="none"/>
+          <w:effect w:val="none"/>
+          <w:shd w:fill="auto" w:val="clear"/>
+        </w:rPr>
+      </w:pPr>
+      <w:r>
+        <w:rPr>
+          <w:rFonts w:ascii="Times New Roman" w:hAnsi="Times New Roman"/>
+          <w:b w:val="false"/>
+          <w:i w:val="false"/>
+          <w:caps w:val="false"/>
+          <w:smallCaps w:val="false"/>
+          <w:strike w:val="false"/>
+          <w:dstrike w:val="false"/>
+          <w:color w:val="000000"/>
+          <w:sz w:val="22"/>
+          <w:u w:val="none"/>
+          <w:effect w:val="none"/>
+          <w:shd w:fill="auto" w:val="clear"/>
         </w:rPr>
         <w:t>{d.proposed_end_date}</w:t>
       </w:r>
     </w:p>
     <w:p>
       <w:pPr>
-        <w:pStyle w:val="Normal"/>
-        <w:rPr>
-          <w:rFonts w:ascii="Times New Roman" w:hAnsi="Times New Roman" w:eastAsia="Calibri" w:cs="Times New Roman"/>
-          <w:b/>
-          <w:b/>
-        </w:rPr>
-      </w:pPr>
-      <w:r>
-        <w:rPr>
-          <w:rFonts w:eastAsia="Calibri" w:cs="Times New Roman" w:ascii="Times New Roman" w:hAnsi="Times New Roman"/>
-          <w:b/>
-        </w:rPr>
-        <w:t>Crown Grant/District Lot Number</w:t>
-      </w:r>
-    </w:p>
-    <w:p>
-      <w:pPr>
-        <w:pStyle w:val="Normal"/>
-        <w:rPr>
-          <w:rFonts w:ascii="Times New Roman" w:hAnsi="Times New Roman" w:eastAsia="Calibri" w:cs="Times New Roman"/>
-        </w:rPr>
-      </w:pPr>
-      <w:r>
-        <w:rPr>
-          <w:rFonts w:eastAsia="Calibri" w:cs="Times New Roman" w:ascii="Times New Roman" w:hAnsi="Times New Roman"/>
-        </w:rPr>
-        <w:t>{d.crown_grant_or_district_lot_numbers}</w:t>
-      </w:r>
-    </w:p>
-    <w:p>
-      <w:pPr>
-        <w:pStyle w:val="Normal"/>
-        <w:rPr>
-          <w:rFonts w:ascii="Times New Roman" w:hAnsi="Times New Roman" w:eastAsia="Calibri" w:cs="Times New Roman"/>
-          <w:b/>
-          <w:b/>
-        </w:rPr>
-      </w:pPr>
-      <w:r>
-        <w:rPr>
-          <w:rFonts w:eastAsia="Calibri" w:cs="Times New Roman" w:ascii="Times New Roman" w:hAnsi="Times New Roman"/>
-          <w:b/>
-        </w:rPr>
-        <w:t>Tenure Number(s)</w:t>
-      </w:r>
-    </w:p>
-    <w:p>
-      <w:pPr>
-        <w:pStyle w:val="Normal"/>
-        <w:rPr>
-          <w:rFonts w:ascii="Times New Roman" w:hAnsi="Times New Roman" w:eastAsia="Calibri" w:cs="Times New Roman"/>
-          <w:b/>
-          <w:b/>
-        </w:rPr>
-      </w:pPr>
-      <w:r>
-        <w:rPr>
-          <w:rFonts w:eastAsia="Calibri" w:cs="Times New Roman" w:ascii="Times New Roman" w:hAnsi="Times New Roman"/>
-        </w:rPr>
-        <w:t>{d.tenure_number}</w:t>
+        <w:pStyle w:val="TextBody"/>
+        <w:bidi w:val="0"/>
+        <w:spacing w:lineRule="auto" w:line="331" w:before="0" w:after="0"/>
+        <w:rPr>
+          <w:rFonts w:ascii="Times New Roman" w:hAnsi="Times New Roman"/>
+          <w:b/>
+          <w:i w:val="false"/>
+          <w:caps w:val="false"/>
+          <w:smallCaps w:val="false"/>
+          <w:strike w:val="false"/>
+          <w:dstrike w:val="false"/>
+          <w:color w:val="3C3636"/>
+          <w:sz w:val="22"/>
+          <w:u w:val="none"/>
+          <w:effect w:val="none"/>
+          <w:shd w:fill="FFFFFF" w:val="clear"/>
+        </w:rPr>
+      </w:pPr>
+      <w:r>
+        <w:rPr>
+          <w:rFonts w:ascii="Times New Roman" w:hAnsi="Times New Roman"/>
+          <w:b/>
+          <w:i w:val="false"/>
+          <w:caps w:val="false"/>
+          <w:smallCaps w:val="false"/>
+          <w:strike w:val="false"/>
+          <w:dstrike w:val="false"/>
+          <w:color w:val="3C3636"/>
+          <w:sz w:val="22"/>
+          <w:u w:val="none"/>
+          <w:effect w:val="none"/>
+          <w:shd w:fill="FFFFFF" w:val="clear"/>
+        </w:rPr>
+        <w:t>Proposed Term of Application</w:t>
+      </w:r>
+    </w:p>
+    <w:p>
+      <w:pPr>
+        <w:pStyle w:val="TextBody"/>
+        <w:bidi w:val="0"/>
+        <w:spacing w:lineRule="auto" w:line="331" w:before="0" w:after="0"/>
+        <w:rPr>
+          <w:rFonts w:ascii="Times New Roman" w:hAnsi="Times New Roman"/>
+          <w:b w:val="false"/>
+          <w:i w:val="false"/>
+          <w:caps w:val="false"/>
+          <w:smallCaps w:val="false"/>
+          <w:strike w:val="false"/>
+          <w:dstrike w:val="false"/>
+          <w:color w:val="3C3636"/>
+          <w:sz w:val="22"/>
+          <w:u w:val="none"/>
+          <w:effect w:val="none"/>
+          <w:shd w:fill="FFFFFF" w:val="clear"/>
+        </w:rPr>
+      </w:pPr>
+      <w:r>
+        <w:rPr>
+          <w:rFonts w:ascii="Times New Roman" w:hAnsi="Times New Roman"/>
+          <w:b w:val="false"/>
+          <w:i w:val="false"/>
+          <w:caps w:val="false"/>
+          <w:smallCaps w:val="false"/>
+          <w:strike w:val="false"/>
+          <w:dstrike w:val="false"/>
+          <w:color w:val="3C3636"/>
+          <w:sz w:val="22"/>
+          <w:u w:val="none"/>
+          <w:effect w:val="none"/>
+          <w:shd w:fill="FFFFFF" w:val="clear"/>
+        </w:rPr>
+        <w:t>{d.term_of_application}</w:t>
+      </w:r>
+    </w:p>
+    <w:p>
+      <w:pPr>
+        <w:pStyle w:val="TextBody"/>
+        <w:bidi w:val="0"/>
+        <w:spacing w:lineRule="auto" w:line="331" w:before="0" w:after="0"/>
+        <w:rPr>
+          <w:b w:val="false"/>
+        </w:rPr>
+      </w:pPr>
+      <w:r>
+        <w:rPr>
+          <w:rFonts w:ascii="Times New Roman" w:hAnsi="Times New Roman"/>
+          <w:b/>
+          <w:i w:val="false"/>
+          <w:caps w:val="false"/>
+          <w:smallCaps w:val="false"/>
+          <w:strike w:val="false"/>
+          <w:dstrike w:val="false"/>
+          <w:color w:val="3C3636"/>
+          <w:sz w:val="22"/>
+          <w:u w:val="none"/>
+          <w:effect w:val="none"/>
+          <w:shd w:fill="FFFFFF" w:val="clear"/>
+        </w:rPr>
+        <w:t>Proposed Annual Maximum Tonnage</w:t>
+      </w:r>
+    </w:p>
+    <w:p>
+      <w:pPr>
+        <w:pStyle w:val="TextBody"/>
+        <w:bidi w:val="0"/>
+        <w:spacing w:lineRule="auto" w:line="331" w:before="0" w:after="0"/>
+        <w:rPr>
+          <w:rFonts w:ascii="Times New Roman" w:hAnsi="Times New Roman"/>
+          <w:b w:val="false"/>
+          <w:i w:val="false"/>
+          <w:caps w:val="false"/>
+          <w:smallCaps w:val="false"/>
+          <w:strike w:val="false"/>
+          <w:dstrike w:val="false"/>
+          <w:color w:val="3C3636"/>
+          <w:sz w:val="22"/>
+          <w:u w:val="none"/>
+          <w:effect w:val="none"/>
+          <w:shd w:fill="FFFFFF" w:val="clear"/>
+        </w:rPr>
+      </w:pPr>
+      <w:r>
+        <w:rPr>
+          <w:rFonts w:ascii="Times New Roman" w:hAnsi="Times New Roman"/>
+          <w:b w:val="false"/>
+          <w:i w:val="false"/>
+          <w:caps w:val="false"/>
+          <w:smallCaps w:val="false"/>
+          <w:strike w:val="false"/>
+          <w:dstrike w:val="false"/>
+          <w:color w:val="3C3636"/>
+          <w:sz w:val="22"/>
+          <w:u w:val="none"/>
+          <w:effect w:val="none"/>
+          <w:shd w:fill="FFFFFF" w:val="clear"/>
+        </w:rPr>
+        <w:t>{d.proposed_annual_maximum_tonnage}</w:t>
+      </w:r>
+    </w:p>
+    <w:p>
+      <w:pPr>
+        <w:pStyle w:val="TextBody"/>
+        <w:bidi w:val="0"/>
+        <w:spacing w:lineRule="auto" w:line="331" w:before="0" w:after="0"/>
+        <w:rPr>
+          <w:b w:val="false"/>
+        </w:rPr>
+      </w:pPr>
+      <w:r>
+        <w:rPr>
+          <w:rFonts w:ascii="Times New Roman" w:hAnsi="Times New Roman"/>
+          <w:b/>
+          <w:i w:val="false"/>
+          <w:caps w:val="false"/>
+          <w:smallCaps w:val="false"/>
+          <w:strike w:val="false"/>
+          <w:dstrike w:val="false"/>
+          <w:color w:val="3C3636"/>
+          <w:sz w:val="22"/>
+          <w:u w:val="none"/>
+          <w:effect w:val="none"/>
+          <w:shd w:fill="FFFFFF" w:val="clear"/>
+        </w:rPr>
+        <w:t>Adjusted Annual Maximum Tonnage</w:t>
+      </w:r>
+    </w:p>
+    <w:p>
+      <w:pPr>
+        <w:pStyle w:val="TextBody"/>
+        <w:bidi w:val="0"/>
+        <w:spacing w:lineRule="auto" w:line="331" w:before="0" w:after="0"/>
+        <w:rPr>
+          <w:rFonts w:ascii="Times New Roman" w:hAnsi="Times New Roman"/>
+          <w:b w:val="false"/>
+          <w:i w:val="false"/>
+          <w:caps w:val="false"/>
+          <w:smallCaps w:val="false"/>
+          <w:strike w:val="false"/>
+          <w:dstrike w:val="false"/>
+          <w:color w:val="3C3636"/>
+          <w:sz w:val="22"/>
+          <w:u w:val="none"/>
+          <w:effect w:val="none"/>
+          <w:shd w:fill="FFFFFF" w:val="clear"/>
+        </w:rPr>
+      </w:pPr>
+      <w:r>
+        <w:rPr>
+          <w:rFonts w:ascii="Times New Roman" w:hAnsi="Times New Roman"/>
+          <w:b w:val="false"/>
+          <w:i w:val="false"/>
+          <w:caps w:val="false"/>
+          <w:smallCaps w:val="false"/>
+          <w:strike w:val="false"/>
+          <w:dstrike w:val="false"/>
+          <w:color w:val="3C3636"/>
+          <w:sz w:val="22"/>
+          <w:u w:val="none"/>
+          <w:effect w:val="none"/>
+          <w:shd w:fill="FFFFFF" w:val="clear"/>
+        </w:rPr>
+        <w:t>{d.adjusted_annual_maximum_tonnage}</w:t>
+      </w:r>
+    </w:p>
+    <w:p>
+      <w:pPr>
+        <w:pStyle w:val="TextBody"/>
+        <w:rPr/>
+      </w:pPr>
+      <w:r>
+        <w:rPr/>
+        <w:br/>
       </w:r>
     </w:p>
     <w:p>
@@ -739,8 +997,8 @@
           <w:rFonts w:ascii="Times New Roman" w:hAnsi="Times New Roman" w:eastAsia="Calibri" w:cs="Times New Roman"/>
         </w:rPr>
       </w:pPr>
-      <w:bookmarkStart w:id="4" w:name="_1rixh15spqu4"/>
-      <w:bookmarkEnd w:id="4"/>
+      <w:bookmarkStart w:id="5" w:name="_1rixh15spqu4"/>
+      <w:bookmarkEnd w:id="5"/>
       <w:r>
         <w:rPr>
           <w:rFonts w:eastAsia="Calibri" w:cs="Times New Roman" w:ascii="Times New Roman" w:hAnsi="Times New Roman"/>
@@ -787,7 +1045,6 @@
             <w:pPr>
               <w:pStyle w:val="Normal"/>
               <w:widowControl w:val="false"/>
-              <w:pBdr/>
               <w:spacing w:lineRule="auto" w:line="240"/>
               <w:jc w:val="center"/>
               <w:rPr>
@@ -820,7 +1077,6 @@
             <w:pPr>
               <w:pStyle w:val="Normal"/>
               <w:widowControl w:val="false"/>
-              <w:pBdr/>
               <w:spacing w:lineRule="auto" w:line="240"/>
               <w:jc w:val="center"/>
               <w:rPr>
@@ -853,7 +1109,6 @@
             <w:pPr>
               <w:pStyle w:val="Normal"/>
               <w:widowControl w:val="false"/>
-              <w:pBdr/>
               <w:spacing w:lineRule="auto" w:line="240"/>
               <w:jc w:val="center"/>
               <w:rPr>
@@ -886,7 +1141,6 @@
             <w:pPr>
               <w:pStyle w:val="Normal"/>
               <w:widowControl w:val="false"/>
-              <w:pBdr/>
               <w:spacing w:lineRule="auto" w:line="240"/>
               <w:jc w:val="center"/>
               <w:rPr>
@@ -919,7 +1173,6 @@
             <w:pPr>
               <w:pStyle w:val="Normal"/>
               <w:widowControl w:val="false"/>
-              <w:pBdr/>
               <w:spacing w:lineRule="auto" w:line="240"/>
               <w:jc w:val="center"/>
               <w:rPr>
@@ -1284,8 +1537,8 @@
           <w:rFonts w:ascii="Times New Roman" w:hAnsi="Times New Roman" w:eastAsia="Calibri" w:cs="Times New Roman"/>
         </w:rPr>
       </w:pPr>
-      <w:bookmarkStart w:id="5" w:name="_rxgkdmv7tc9s"/>
-      <w:bookmarkEnd w:id="5"/>
+      <w:bookmarkStart w:id="6" w:name="_rxgkdmv7tc9s"/>
+      <w:bookmarkEnd w:id="6"/>
       <w:r>
         <w:rPr>
           <w:rFonts w:eastAsia="Calibri" w:cs="Times New Roman" w:ascii="Times New Roman" w:hAnsi="Times New Roman"/>
@@ -1484,8 +1737,8 @@
           <w:rFonts w:ascii="Times New Roman" w:hAnsi="Times New Roman" w:eastAsia="Calibri" w:cs="Times New Roman"/>
         </w:rPr>
       </w:pPr>
-      <w:bookmarkStart w:id="6" w:name="_xth5cc7nwo32"/>
-      <w:bookmarkEnd w:id="6"/>
+      <w:bookmarkStart w:id="7" w:name="_xth5cc7nwo32"/>
+      <w:bookmarkEnd w:id="7"/>
       <w:r>
         <w:rPr>
           <w:rFonts w:eastAsia="Calibri" w:cs="Times New Roman" w:ascii="Times New Roman" w:hAnsi="Times New Roman"/>
@@ -1500,8 +1753,8 @@
           <w:rFonts w:ascii="Times New Roman" w:hAnsi="Times New Roman" w:eastAsia="Calibri" w:cs="Times New Roman"/>
         </w:rPr>
       </w:pPr>
-      <w:bookmarkStart w:id="7" w:name="_fkml8xshi48x"/>
-      <w:bookmarkEnd w:id="7"/>
+      <w:bookmarkStart w:id="8" w:name="_fkml8xshi48x"/>
+      <w:bookmarkEnd w:id="8"/>
       <w:r>
         <w:rPr>
           <w:rFonts w:eastAsia="Calibri" w:cs="Times New Roman" w:ascii="Times New Roman" w:hAnsi="Times New Roman"/>
@@ -1712,8 +1965,8 @@
           <w:rFonts w:ascii="Times New Roman" w:hAnsi="Times New Roman" w:eastAsia="Calibri" w:cs="Times New Roman"/>
         </w:rPr>
       </w:pPr>
-      <w:bookmarkStart w:id="8" w:name="_803rj4xl46fx"/>
-      <w:bookmarkEnd w:id="8"/>
+      <w:bookmarkStart w:id="9" w:name="_803rj4xl46fx"/>
+      <w:bookmarkEnd w:id="9"/>
       <w:r>
         <w:rPr>
           <w:rFonts w:eastAsia="Calibri" w:cs="Times New Roman" w:ascii="Times New Roman" w:hAnsi="Times New Roman"/>
@@ -1858,8 +2111,8 @@
           <w:rFonts w:ascii="Times New Roman" w:hAnsi="Times New Roman" w:eastAsia="Calibri" w:cs="Times New Roman"/>
         </w:rPr>
       </w:pPr>
-      <w:bookmarkStart w:id="9" w:name="_zbfhzcgfbind"/>
-      <w:bookmarkEnd w:id="9"/>
+      <w:bookmarkStart w:id="10" w:name="_zbfhzcgfbind"/>
+      <w:bookmarkEnd w:id="10"/>
       <w:r>
         <w:rPr>
           <w:rFonts w:eastAsia="Calibri" w:cs="Times New Roman" w:ascii="Times New Roman" w:hAnsi="Times New Roman"/>
@@ -1936,8 +2189,8 @@
           <w:rFonts w:ascii="Times New Roman" w:hAnsi="Times New Roman" w:eastAsia="Calibri" w:cs="Times New Roman"/>
         </w:rPr>
       </w:pPr>
-      <w:bookmarkStart w:id="10" w:name="_c8k63c2fafok"/>
-      <w:bookmarkEnd w:id="10"/>
+      <w:bookmarkStart w:id="11" w:name="_c8k63c2fafok"/>
+      <w:bookmarkEnd w:id="11"/>
       <w:r>
         <w:rPr>
           <w:rFonts w:eastAsia="Calibri" w:cs="Times New Roman" w:ascii="Times New Roman" w:hAnsi="Times New Roman"/>
@@ -2084,8 +2337,8 @@
           <w:rFonts w:ascii="Times New Roman" w:hAnsi="Times New Roman" w:eastAsia="Calibri" w:cs="Times New Roman"/>
         </w:rPr>
       </w:pPr>
-      <w:bookmarkStart w:id="11" w:name="_h77hkktvaz8g"/>
-      <w:bookmarkEnd w:id="11"/>
+      <w:bookmarkStart w:id="12" w:name="_h77hkktvaz8g"/>
+      <w:bookmarkEnd w:id="12"/>
       <w:r>
         <w:rPr>
           <w:rFonts w:eastAsia="Calibri" w:cs="Times New Roman" w:ascii="Times New Roman" w:hAnsi="Times New Roman"/>
@@ -2166,8 +2419,8 @@
           <w:rFonts w:ascii="Times New Roman" w:hAnsi="Times New Roman" w:eastAsia="Calibri" w:cs="Times New Roman"/>
         </w:rPr>
       </w:pPr>
-      <w:bookmarkStart w:id="12" w:name="_p1jqb6wz6zny"/>
-      <w:bookmarkEnd w:id="12"/>
+      <w:bookmarkStart w:id="13" w:name="_p1jqb6wz6zny"/>
+      <w:bookmarkEnd w:id="13"/>
       <w:r>
         <w:rPr>
           <w:rFonts w:eastAsia="Calibri" w:cs="Times New Roman" w:ascii="Times New Roman" w:hAnsi="Times New Roman"/>
@@ -2213,8 +2466,8 @@
           <w:rFonts w:ascii="Times New Roman" w:hAnsi="Times New Roman" w:eastAsia="Calibri" w:cs="Times New Roman"/>
         </w:rPr>
       </w:pPr>
-      <w:bookmarkStart w:id="13" w:name="_o45a6r34wnrf"/>
-      <w:bookmarkEnd w:id="13"/>
+      <w:bookmarkStart w:id="14" w:name="_o45a6r34wnrf"/>
+      <w:bookmarkEnd w:id="14"/>
       <w:r>
         <w:rPr>
           <w:rFonts w:eastAsia="Calibri" w:cs="Times New Roman" w:ascii="Times New Roman" w:hAnsi="Times New Roman"/>
@@ -2260,8 +2513,8 @@
           <w:rFonts w:ascii="Times New Roman" w:hAnsi="Times New Roman" w:eastAsia="Calibri" w:cs="Times New Roman"/>
         </w:rPr>
       </w:pPr>
-      <w:bookmarkStart w:id="14" w:name="_veunobatdgfg"/>
-      <w:bookmarkEnd w:id="14"/>
+      <w:bookmarkStart w:id="15" w:name="_veunobatdgfg"/>
+      <w:bookmarkEnd w:id="15"/>
       <w:r>
         <w:rPr>
           <w:rFonts w:eastAsia="Calibri" w:cs="Times New Roman" w:ascii="Times New Roman" w:hAnsi="Times New Roman"/>
@@ -2306,7 +2559,6 @@
             <w:pPr>
               <w:pStyle w:val="Normal"/>
               <w:widowControl w:val="false"/>
-              <w:pBdr/>
               <w:spacing w:lineRule="auto" w:line="240"/>
               <w:jc w:val="center"/>
               <w:rPr>
@@ -2339,7 +2591,6 @@
             <w:pPr>
               <w:pStyle w:val="Normal"/>
               <w:widowControl w:val="false"/>
-              <w:pBdr/>
               <w:spacing w:lineRule="auto" w:line="240"/>
               <w:jc w:val="center"/>
               <w:rPr>
@@ -2372,7 +2623,6 @@
             <w:pPr>
               <w:pStyle w:val="Normal"/>
               <w:widowControl w:val="false"/>
-              <w:pBdr/>
               <w:spacing w:lineRule="auto" w:line="240"/>
               <w:jc w:val="center"/>
               <w:rPr>
@@ -2408,7 +2658,6 @@
             <w:pPr>
               <w:pStyle w:val="Normal"/>
               <w:widowControl w:val="false"/>
-              <w:pBdr/>
               <w:spacing w:lineRule="auto" w:line="240"/>
               <w:rPr>
                 <w:rFonts w:ascii="Times New Roman" w:hAnsi="Times New Roman" w:eastAsia="Calibri" w:cs="Times New Roman"/>
@@ -2636,8 +2885,8 @@
           <w:rFonts w:ascii="Times New Roman" w:hAnsi="Times New Roman" w:eastAsia="Calibri" w:cs="Times New Roman"/>
         </w:rPr>
       </w:pPr>
-      <w:bookmarkStart w:id="15" w:name="_n8vnuyaeq8da"/>
-      <w:bookmarkEnd w:id="15"/>
+      <w:bookmarkStart w:id="16" w:name="_n8vnuyaeq8da"/>
+      <w:bookmarkEnd w:id="16"/>
       <w:r>
         <w:rPr>
           <w:rFonts w:eastAsia="Calibri" w:cs="Times New Roman" w:ascii="Times New Roman" w:hAnsi="Times New Roman"/>
@@ -2683,7 +2932,6 @@
             <w:pPr>
               <w:pStyle w:val="Normal"/>
               <w:widowControl w:val="false"/>
-              <w:pBdr/>
               <w:spacing w:lineRule="auto" w:line="240"/>
               <w:jc w:val="center"/>
               <w:rPr>
@@ -2716,7 +2964,6 @@
             <w:pPr>
               <w:pStyle w:val="Normal"/>
               <w:widowControl w:val="false"/>
-              <w:pBdr/>
               <w:spacing w:lineRule="auto" w:line="240"/>
               <w:jc w:val="center"/>
               <w:rPr>
@@ -2749,7 +2996,6 @@
             <w:pPr>
               <w:pStyle w:val="Normal"/>
               <w:widowControl w:val="false"/>
-              <w:pBdr/>
               <w:spacing w:lineRule="auto" w:line="240"/>
               <w:jc w:val="center"/>
               <w:rPr>
@@ -2782,7 +3028,6 @@
             <w:pPr>
               <w:pStyle w:val="Normal"/>
               <w:widowControl w:val="false"/>
-              <w:pBdr/>
               <w:spacing w:lineRule="auto" w:line="240"/>
               <w:jc w:val="center"/>
               <w:rPr>
@@ -2833,7 +3078,6 @@
             <w:pPr>
               <w:pStyle w:val="Normal"/>
               <w:widowControl w:val="false"/>
-              <w:pBdr/>
               <w:spacing w:lineRule="auto" w:line="240"/>
               <w:rPr>
                 <w:rFonts w:ascii="Times New Roman" w:hAnsi="Times New Roman" w:eastAsia="Calibri" w:cs="Times New Roman"/>
@@ -3117,8 +3361,8 @@
           <w:rFonts w:ascii="Times New Roman" w:hAnsi="Times New Roman" w:eastAsia="Calibri" w:cs="Times New Roman"/>
         </w:rPr>
       </w:pPr>
-      <w:bookmarkStart w:id="16" w:name="_xdf1b5ww0m84"/>
-      <w:bookmarkEnd w:id="16"/>
+      <w:bookmarkStart w:id="17" w:name="_xdf1b5ww0m84"/>
+      <w:bookmarkEnd w:id="17"/>
       <w:r>
         <w:rPr>
           <w:rFonts w:eastAsia="Calibri" w:cs="Times New Roman" w:ascii="Times New Roman" w:hAnsi="Times New Roman"/>
@@ -3195,8 +3439,8 @@
           <w:rFonts w:ascii="Times New Roman" w:hAnsi="Times New Roman" w:eastAsia="Calibri" w:cs="Times New Roman"/>
         </w:rPr>
       </w:pPr>
-      <w:bookmarkStart w:id="17" w:name="_4vppuwk6awzd"/>
-      <w:bookmarkEnd w:id="17"/>
+      <w:bookmarkStart w:id="18" w:name="_4vppuwk6awzd"/>
+      <w:bookmarkEnd w:id="18"/>
       <w:r>
         <w:rPr>
           <w:rFonts w:eastAsia="Calibri" w:cs="Times New Roman" w:ascii="Times New Roman" w:hAnsi="Times New Roman"/>
@@ -3241,7 +3485,6 @@
             <w:pPr>
               <w:pStyle w:val="Normal"/>
               <w:widowControl w:val="false"/>
-              <w:pBdr/>
               <w:spacing w:lineRule="auto" w:line="240"/>
               <w:jc w:val="center"/>
               <w:rPr>
@@ -3274,7 +3517,6 @@
             <w:pPr>
               <w:pStyle w:val="Normal"/>
               <w:widowControl w:val="false"/>
-              <w:pBdr/>
               <w:spacing w:lineRule="auto" w:line="240"/>
               <w:jc w:val="center"/>
               <w:rPr>
@@ -3307,7 +3549,6 @@
             <w:pPr>
               <w:pStyle w:val="Normal"/>
               <w:widowControl w:val="false"/>
-              <w:pBdr/>
               <w:spacing w:lineRule="auto" w:line="240"/>
               <w:jc w:val="center"/>
               <w:rPr>
@@ -3343,7 +3584,6 @@
             <w:pPr>
               <w:pStyle w:val="Normal"/>
               <w:widowControl w:val="false"/>
-              <w:pBdr/>
               <w:spacing w:lineRule="auto" w:line="240"/>
               <w:rPr>
                 <w:rFonts w:ascii="Times New Roman" w:hAnsi="Times New Roman" w:eastAsia="Calibri" w:cs="Times New Roman"/>
@@ -3571,8 +3811,8 @@
           <w:rFonts w:ascii="Times New Roman" w:hAnsi="Times New Roman" w:eastAsia="Calibri" w:cs="Times New Roman"/>
         </w:rPr>
       </w:pPr>
-      <w:bookmarkStart w:id="18" w:name="_sykwrulx1oob"/>
-      <w:bookmarkEnd w:id="18"/>
+      <w:bookmarkStart w:id="19" w:name="_sykwrulx1oob"/>
+      <w:bookmarkEnd w:id="19"/>
       <w:r>
         <w:rPr>
           <w:rFonts w:eastAsia="Calibri" w:cs="Times New Roman" w:ascii="Times New Roman" w:hAnsi="Times New Roman"/>
@@ -3649,8 +3889,8 @@
           <w:rFonts w:ascii="Times New Roman" w:hAnsi="Times New Roman" w:eastAsia="Calibri" w:cs="Times New Roman"/>
         </w:rPr>
       </w:pPr>
-      <w:bookmarkStart w:id="19" w:name="_yuysr82ymbpu"/>
-      <w:bookmarkEnd w:id="19"/>
+      <w:bookmarkStart w:id="20" w:name="_yuysr82ymbpu"/>
+      <w:bookmarkEnd w:id="20"/>
       <w:r>
         <w:rPr>
           <w:rFonts w:eastAsia="Calibri" w:cs="Times New Roman" w:ascii="Times New Roman" w:hAnsi="Times New Roman"/>
@@ -3795,8 +4035,8 @@
           <w:rFonts w:ascii="Times New Roman" w:hAnsi="Times New Roman" w:eastAsia="Calibri" w:cs="Times New Roman"/>
         </w:rPr>
       </w:pPr>
-      <w:bookmarkStart w:id="20" w:name="_a1jwbvx3h5ol"/>
-      <w:bookmarkEnd w:id="20"/>
+      <w:bookmarkStart w:id="21" w:name="_a1jwbvx3h5ol"/>
+      <w:bookmarkEnd w:id="21"/>
       <w:r>
         <w:rPr>
           <w:rFonts w:eastAsia="Calibri" w:cs="Times New Roman" w:ascii="Times New Roman" w:hAnsi="Times New Roman"/>
@@ -4182,8 +4422,8 @@
           <w:rFonts w:ascii="Times New Roman" w:hAnsi="Times New Roman" w:eastAsia="Calibri" w:cs="Times New Roman"/>
         </w:rPr>
       </w:pPr>
-      <w:bookmarkStart w:id="21" w:name="_mno0ejzdmwn7"/>
-      <w:bookmarkEnd w:id="21"/>
+      <w:bookmarkStart w:id="22" w:name="_mno0ejzdmwn7"/>
+      <w:bookmarkEnd w:id="22"/>
       <w:r>
         <w:rPr>
           <w:rFonts w:eastAsia="Calibri" w:cs="Times New Roman" w:ascii="Times New Roman" w:hAnsi="Times New Roman"/>
@@ -4305,8 +4545,8 @@
           <w:rFonts w:ascii="Times New Roman" w:hAnsi="Times New Roman" w:eastAsia="Calibri" w:cs="Times New Roman"/>
         </w:rPr>
       </w:pPr>
-      <w:bookmarkStart w:id="22" w:name="_eqto7pqfbv0v"/>
-      <w:bookmarkEnd w:id="22"/>
+      <w:bookmarkStart w:id="23" w:name="_eqto7pqfbv0v"/>
+      <w:bookmarkEnd w:id="23"/>
       <w:r>
         <w:rPr>
           <w:rFonts w:eastAsia="Calibri" w:cs="Times New Roman" w:ascii="Times New Roman" w:hAnsi="Times New Roman"/>
@@ -4405,8 +4645,8 @@
           <w:rFonts w:ascii="Times New Roman" w:hAnsi="Times New Roman" w:eastAsia="Calibri" w:cs="Times New Roman"/>
         </w:rPr>
       </w:pPr>
-      <w:bookmarkStart w:id="23" w:name="_2iv04ey21pc6"/>
-      <w:bookmarkEnd w:id="23"/>
+      <w:bookmarkStart w:id="24" w:name="_2iv04ey21pc6"/>
+      <w:bookmarkEnd w:id="24"/>
       <w:r>
         <w:rPr>
           <w:rFonts w:eastAsia="Calibri" w:cs="Times New Roman" w:ascii="Times New Roman" w:hAnsi="Times New Roman"/>
@@ -4792,8 +5032,8 @@
           <w:rFonts w:ascii="Times New Roman" w:hAnsi="Times New Roman" w:eastAsia="Calibri" w:cs="Times New Roman"/>
         </w:rPr>
       </w:pPr>
-      <w:bookmarkStart w:id="24" w:name="_6x5pyl9sxydb"/>
-      <w:bookmarkEnd w:id="24"/>
+      <w:bookmarkStart w:id="25" w:name="_6x5pyl9sxydb"/>
+      <w:bookmarkEnd w:id="25"/>
       <w:r>
         <w:rPr>
           <w:rFonts w:eastAsia="Calibri" w:cs="Times New Roman" w:ascii="Times New Roman" w:hAnsi="Times New Roman"/>
@@ -4892,8 +5132,8 @@
           <w:rFonts w:ascii="Times New Roman" w:hAnsi="Times New Roman" w:eastAsia="Calibri" w:cs="Times New Roman"/>
         </w:rPr>
       </w:pPr>
-      <w:bookmarkStart w:id="25" w:name="_chbsx7rirtgg"/>
-      <w:bookmarkEnd w:id="25"/>
+      <w:bookmarkStart w:id="26" w:name="_chbsx7rirtgg"/>
+      <w:bookmarkEnd w:id="26"/>
       <w:r>
         <w:rPr>
           <w:rFonts w:eastAsia="Calibri" w:cs="Times New Roman" w:ascii="Times New Roman" w:hAnsi="Times New Roman"/>
@@ -4908,8 +5148,8 @@
           <w:rFonts w:ascii="Times New Roman" w:hAnsi="Times New Roman" w:eastAsia="Calibri" w:cs="Times New Roman"/>
         </w:rPr>
       </w:pPr>
-      <w:bookmarkStart w:id="26" w:name="_nkjidd5j1jx6"/>
-      <w:bookmarkEnd w:id="26"/>
+      <w:bookmarkStart w:id="27" w:name="_nkjidd5j1jx6"/>
+      <w:bookmarkEnd w:id="27"/>
       <w:r>
         <w:rPr>
           <w:rFonts w:eastAsia="Calibri" w:cs="Times New Roman" w:ascii="Times New Roman" w:hAnsi="Times New Roman"/>
@@ -5384,8 +5624,8 @@
           <w:rFonts w:ascii="Times New Roman" w:hAnsi="Times New Roman" w:eastAsia="Calibri" w:cs="Times New Roman"/>
         </w:rPr>
       </w:pPr>
-      <w:bookmarkStart w:id="27" w:name="_b0r0xaef3vr0"/>
-      <w:bookmarkEnd w:id="27"/>
+      <w:bookmarkStart w:id="28" w:name="_b0r0xaef3vr0"/>
+      <w:bookmarkEnd w:id="28"/>
       <w:r>
         <w:rPr>
           <w:rFonts w:eastAsia="Calibri" w:cs="Times New Roman" w:ascii="Times New Roman" w:hAnsi="Times New Roman"/>
@@ -5429,8 +5669,8 @@
           <w:rFonts w:ascii="Times New Roman" w:hAnsi="Times New Roman" w:eastAsia="Calibri" w:cs="Times New Roman"/>
         </w:rPr>
       </w:pPr>
-      <w:bookmarkStart w:id="28" w:name="_1xwuo64ltckb"/>
-      <w:bookmarkEnd w:id="28"/>
+      <w:bookmarkStart w:id="29" w:name="_1xwuo64ltckb"/>
+      <w:bookmarkEnd w:id="29"/>
       <w:r>
         <w:rPr>
           <w:rFonts w:eastAsia="Calibri" w:cs="Times New Roman" w:ascii="Times New Roman" w:hAnsi="Times New Roman"/>
@@ -5507,8 +5747,8 @@
           <w:rFonts w:ascii="Times New Roman" w:hAnsi="Times New Roman" w:eastAsia="Calibri" w:cs="Times New Roman"/>
         </w:rPr>
       </w:pPr>
-      <w:bookmarkStart w:id="29" w:name="_6royupbqek1y"/>
-      <w:bookmarkEnd w:id="29"/>
+      <w:bookmarkStart w:id="30" w:name="_6royupbqek1y"/>
+      <w:bookmarkEnd w:id="30"/>
       <w:r>
         <w:rPr>
           <w:rFonts w:eastAsia="Calibri" w:cs="Times New Roman" w:ascii="Times New Roman" w:hAnsi="Times New Roman"/>
@@ -5983,8 +6223,8 @@
           <w:rFonts w:ascii="Times New Roman" w:hAnsi="Times New Roman" w:eastAsia="Calibri" w:cs="Times New Roman"/>
         </w:rPr>
       </w:pPr>
-      <w:bookmarkStart w:id="30" w:name="_r8cuci6afl6w"/>
-      <w:bookmarkEnd w:id="30"/>
+      <w:bookmarkStart w:id="31" w:name="_r8cuci6afl6w"/>
+      <w:bookmarkEnd w:id="31"/>
       <w:r>
         <w:rPr>
           <w:rFonts w:eastAsia="Calibri" w:cs="Times New Roman" w:ascii="Times New Roman" w:hAnsi="Times New Roman"/>
@@ -6355,8 +6595,8 @@
           <w:rFonts w:ascii="Times New Roman" w:hAnsi="Times New Roman" w:eastAsia="Calibri" w:cs="Times New Roman"/>
         </w:rPr>
       </w:pPr>
-      <w:bookmarkStart w:id="31" w:name="_hb89mtdm5pq9"/>
-      <w:bookmarkEnd w:id="31"/>
+      <w:bookmarkStart w:id="32" w:name="_hb89mtdm5pq9"/>
+      <w:bookmarkEnd w:id="32"/>
       <w:r>
         <w:rPr>
           <w:rFonts w:eastAsia="Calibri" w:cs="Times New Roman" w:ascii="Times New Roman" w:hAnsi="Times New Roman"/>
@@ -6433,8 +6673,8 @@
           <w:rFonts w:ascii="Times New Roman" w:hAnsi="Times New Roman" w:eastAsia="Calibri" w:cs="Times New Roman"/>
         </w:rPr>
       </w:pPr>
-      <w:bookmarkStart w:id="32" w:name="_efw09qt1ruio"/>
-      <w:bookmarkEnd w:id="32"/>
+      <w:bookmarkStart w:id="33" w:name="_efw09qt1ruio"/>
+      <w:bookmarkEnd w:id="33"/>
       <w:r>
         <w:rPr>
           <w:rFonts w:eastAsia="Calibri" w:cs="Times New Roman" w:ascii="Times New Roman" w:hAnsi="Times New Roman"/>
@@ -7417,8 +7657,8 @@
           <w:rFonts w:ascii="Times New Roman" w:hAnsi="Times New Roman" w:eastAsia="Calibri" w:cs="Times New Roman"/>
         </w:rPr>
       </w:pPr>
-      <w:bookmarkStart w:id="33" w:name="_fd99nwgrxvsr"/>
-      <w:bookmarkEnd w:id="33"/>
+      <w:bookmarkStart w:id="34" w:name="_fd99nwgrxvsr"/>
+      <w:bookmarkEnd w:id="34"/>
       <w:r>
         <w:rPr>
           <w:rFonts w:eastAsia="Calibri" w:cs="Times New Roman" w:ascii="Times New Roman" w:hAnsi="Times New Roman"/>
@@ -7512,8 +7752,8 @@
           <w:rFonts w:ascii="Times New Roman" w:hAnsi="Times New Roman" w:eastAsia="Calibri" w:cs="Times New Roman"/>
         </w:rPr>
       </w:pPr>
-      <w:bookmarkStart w:id="34" w:name="_rmm40muqk8t6"/>
-      <w:bookmarkEnd w:id="34"/>
+      <w:bookmarkStart w:id="35" w:name="_rmm40muqk8t6"/>
+      <w:bookmarkEnd w:id="35"/>
       <w:r>
         <w:rPr>
           <w:rFonts w:eastAsia="Calibri" w:cs="Times New Roman" w:ascii="Times New Roman" w:hAnsi="Times New Roman"/>
@@ -8112,8 +8352,8 @@
           <w:rFonts w:ascii="Times New Roman" w:hAnsi="Times New Roman" w:eastAsia="Calibri" w:cs="Times New Roman"/>
         </w:rPr>
       </w:pPr>
-      <w:bookmarkStart w:id="35" w:name="_l3tiy1otuy2b"/>
-      <w:bookmarkEnd w:id="35"/>
+      <w:bookmarkStart w:id="36" w:name="_l3tiy1otuy2b"/>
+      <w:bookmarkEnd w:id="36"/>
       <w:r>
         <w:rPr>
           <w:rFonts w:eastAsia="Calibri" w:cs="Times New Roman" w:ascii="Times New Roman" w:hAnsi="Times New Roman"/>
@@ -8478,8 +8718,8 @@
           <w:rFonts w:ascii="Times New Roman" w:hAnsi="Times New Roman" w:eastAsia="Calibri" w:cs="Times New Roman"/>
         </w:rPr>
       </w:pPr>
-      <w:bookmarkStart w:id="36" w:name="_bh0bc956cx0p"/>
-      <w:bookmarkEnd w:id="36"/>
+      <w:bookmarkStart w:id="37" w:name="_bh0bc956cx0p"/>
+      <w:bookmarkEnd w:id="37"/>
       <w:r>
         <w:rPr>
           <w:rFonts w:eastAsia="Calibri" w:cs="Times New Roman" w:ascii="Times New Roman" w:hAnsi="Times New Roman"/>
@@ -8600,8 +8840,8 @@
           <w:rFonts w:ascii="Times New Roman" w:hAnsi="Times New Roman" w:eastAsia="Calibri" w:cs="Times New Roman"/>
         </w:rPr>
       </w:pPr>
-      <w:bookmarkStart w:id="37" w:name="_89una53xbzz"/>
-      <w:bookmarkEnd w:id="37"/>
+      <w:bookmarkStart w:id="38" w:name="_89una53xbzz"/>
+      <w:bookmarkEnd w:id="38"/>
       <w:r>
         <w:rPr>
           <w:rFonts w:eastAsia="Calibri" w:cs="Times New Roman" w:ascii="Times New Roman" w:hAnsi="Times New Roman"/>
@@ -8631,9 +8871,9 @@
         <w:gridCol w:w="1035"/>
         <w:gridCol w:w="1036"/>
         <w:gridCol w:w="1035"/>
+        <w:gridCol w:w="1036"/>
         <w:gridCol w:w="1035"/>
-        <w:gridCol w:w="1035"/>
-        <w:gridCol w:w="1034"/>
+        <w:gridCol w:w="1033"/>
       </w:tblGrid>
       <w:tr>
         <w:trPr/>
@@ -8831,6 +9071,38 @@
         </w:tc>
         <w:tc>
           <w:tcPr>
+            <w:tcW w:w="1036" w:type="dxa"/>
+            <w:tcBorders>
+              <w:top w:val="single" w:sz="8" w:space="0" w:color="000000"/>
+              <w:left w:val="single" w:sz="8" w:space="0" w:color="000000"/>
+              <w:bottom w:val="single" w:sz="8" w:space="0" w:color="000000"/>
+              <w:right w:val="single" w:sz="8" w:space="0" w:color="000000"/>
+            </w:tcBorders>
+            <w:shd w:color="auto" w:fill="auto" w:val="clear"/>
+          </w:tcPr>
+          <w:p>
+            <w:pPr>
+              <w:pStyle w:val="Normal"/>
+              <w:widowControl w:val="false"/>
+              <w:spacing w:lineRule="auto" w:line="240"/>
+              <w:jc w:val="center"/>
+              <w:rPr>
+                <w:rFonts w:ascii="Times New Roman" w:hAnsi="Times New Roman" w:eastAsia="Calibri" w:cs="Times New Roman"/>
+                <w:b/>
+                <w:b/>
+              </w:rPr>
+            </w:pPr>
+            <w:r>
+              <w:rPr>
+                <w:rFonts w:eastAsia="Calibri" w:cs="Times New Roman" w:ascii="Times New Roman" w:hAnsi="Times New Roman"/>
+                <w:b/>
+              </w:rPr>
+              <w:t>Height (m)</w:t>
+            </w:r>
+          </w:p>
+        </w:tc>
+        <w:tc>
+          <w:tcPr>
             <w:tcW w:w="1035" w:type="dxa"/>
             <w:tcBorders>
               <w:top w:val="single" w:sz="8" w:space="0" w:color="000000"/>
@@ -8857,45 +9129,13 @@
                 <w:rFonts w:eastAsia="Calibri" w:cs="Times New Roman" w:ascii="Times New Roman" w:hAnsi="Times New Roman"/>
                 <w:b/>
               </w:rPr>
-              <w:t>Height (m)</w:t>
-            </w:r>
-          </w:p>
-        </w:tc>
-        <w:tc>
-          <w:tcPr>
-            <w:tcW w:w="1035" w:type="dxa"/>
-            <w:tcBorders>
-              <w:top w:val="single" w:sz="8" w:space="0" w:color="000000"/>
-              <w:left w:val="single" w:sz="8" w:space="0" w:color="000000"/>
-              <w:bottom w:val="single" w:sz="8" w:space="0" w:color="000000"/>
-              <w:right w:val="single" w:sz="8" w:space="0" w:color="000000"/>
-            </w:tcBorders>
-            <w:shd w:color="auto" w:fill="auto" w:val="clear"/>
-          </w:tcPr>
-          <w:p>
-            <w:pPr>
-              <w:pStyle w:val="Normal"/>
-              <w:widowControl w:val="false"/>
-              <w:spacing w:lineRule="auto" w:line="240"/>
-              <w:jc w:val="center"/>
-              <w:rPr>
-                <w:rFonts w:ascii="Times New Roman" w:hAnsi="Times New Roman" w:eastAsia="Calibri" w:cs="Times New Roman"/>
-                <w:b/>
-                <w:b/>
-              </w:rPr>
-            </w:pPr>
-            <w:r>
-              <w:rPr>
-                <w:rFonts w:eastAsia="Calibri" w:cs="Times New Roman" w:ascii="Times New Roman" w:hAnsi="Times New Roman"/>
-                <w:b/>
-              </w:rPr>
               <w:t>Disturbed Area (ha)</w:t>
             </w:r>
           </w:p>
         </w:tc>
         <w:tc>
           <w:tcPr>
-            <w:tcW w:w="1034" w:type="dxa"/>
+            <w:tcW w:w="1033" w:type="dxa"/>
             <w:tcBorders>
               <w:top w:val="single" w:sz="8" w:space="0" w:color="000000"/>
               <w:left w:val="single" w:sz="8" w:space="0" w:color="000000"/>
@@ -9113,6 +9353,34 @@
         </w:tc>
         <w:tc>
           <w:tcPr>
+            <w:tcW w:w="1036" w:type="dxa"/>
+            <w:tcBorders>
+              <w:top w:val="single" w:sz="8" w:space="0" w:color="000000"/>
+              <w:left w:val="single" w:sz="8" w:space="0" w:color="000000"/>
+              <w:bottom w:val="single" w:sz="8" w:space="0" w:color="000000"/>
+              <w:right w:val="single" w:sz="8" w:space="0" w:color="000000"/>
+            </w:tcBorders>
+            <w:shd w:color="auto" w:fill="auto" w:val="clear"/>
+          </w:tcPr>
+          <w:p>
+            <w:pPr>
+              <w:pStyle w:val="Normal"/>
+              <w:widowControl w:val="false"/>
+              <w:spacing w:lineRule="auto" w:line="240"/>
+              <w:rPr>
+                <w:rFonts w:ascii="Times New Roman" w:hAnsi="Times New Roman" w:eastAsia="Calibri" w:cs="Times New Roman"/>
+              </w:rPr>
+            </w:pPr>
+            <w:r>
+              <w:rPr>
+                <w:rFonts w:eastAsia="Calibri" w:cs="Times New Roman" w:ascii="Times New Roman" w:hAnsi="Times New Roman"/>
+              </w:rPr>
+              <w:t>{d.underground_exploration.details[i].height}</w:t>
+            </w:r>
+          </w:p>
+        </w:tc>
+        <w:tc>
+          <w:tcPr>
             <w:tcW w:w="1035" w:type="dxa"/>
             <w:tcBorders>
               <w:top w:val="single" w:sz="8" w:space="0" w:color="000000"/>
@@ -9135,41 +9403,13 @@
               <w:rPr>
                 <w:rFonts w:eastAsia="Calibri" w:cs="Times New Roman" w:ascii="Times New Roman" w:hAnsi="Times New Roman"/>
               </w:rPr>
-              <w:t>{d.underground_exploration.details[i].height}</w:t>
-            </w:r>
-          </w:p>
-        </w:tc>
-        <w:tc>
-          <w:tcPr>
-            <w:tcW w:w="1035" w:type="dxa"/>
-            <w:tcBorders>
-              <w:top w:val="single" w:sz="8" w:space="0" w:color="000000"/>
-              <w:left w:val="single" w:sz="8" w:space="0" w:color="000000"/>
-              <w:bottom w:val="single" w:sz="8" w:space="0" w:color="000000"/>
-              <w:right w:val="single" w:sz="8" w:space="0" w:color="000000"/>
-            </w:tcBorders>
-            <w:shd w:color="auto" w:fill="auto" w:val="clear"/>
-          </w:tcPr>
-          <w:p>
-            <w:pPr>
-              <w:pStyle w:val="Normal"/>
-              <w:widowControl w:val="false"/>
-              <w:spacing w:lineRule="auto" w:line="240"/>
-              <w:rPr>
-                <w:rFonts w:ascii="Times New Roman" w:hAnsi="Times New Roman" w:eastAsia="Calibri" w:cs="Times New Roman"/>
-              </w:rPr>
-            </w:pPr>
-            <w:r>
-              <w:rPr>
-                <w:rFonts w:eastAsia="Calibri" w:cs="Times New Roman" w:ascii="Times New Roman" w:hAnsi="Times New Roman"/>
-              </w:rPr>
               <w:t>{d.underground_exploration.details[i].disturbed_area}</w:t>
             </w:r>
           </w:p>
         </w:tc>
         <w:tc>
           <w:tcPr>
-            <w:tcW w:w="1034" w:type="dxa"/>
+            <w:tcW w:w="1033" w:type="dxa"/>
             <w:tcBorders>
               <w:top w:val="single" w:sz="8" w:space="0" w:color="000000"/>
               <w:left w:val="single" w:sz="8" w:space="0" w:color="000000"/>
@@ -9368,6 +9608,34 @@
         </w:tc>
         <w:tc>
           <w:tcPr>
+            <w:tcW w:w="1036" w:type="dxa"/>
+            <w:tcBorders>
+              <w:top w:val="single" w:sz="8" w:space="0" w:color="000000"/>
+              <w:left w:val="single" w:sz="8" w:space="0" w:color="000000"/>
+              <w:bottom w:val="single" w:sz="8" w:space="0" w:color="000000"/>
+              <w:right w:val="single" w:sz="8" w:space="0" w:color="000000"/>
+            </w:tcBorders>
+            <w:shd w:color="auto" w:fill="auto" w:val="clear"/>
+          </w:tcPr>
+          <w:p>
+            <w:pPr>
+              <w:pStyle w:val="Normal"/>
+              <w:widowControl w:val="false"/>
+              <w:spacing w:lineRule="auto" w:line="240"/>
+              <w:rPr>
+                <w:rFonts w:ascii="Times New Roman" w:hAnsi="Times New Roman" w:eastAsia="Calibri" w:cs="Times New Roman"/>
+              </w:rPr>
+            </w:pPr>
+            <w:r>
+              <w:rPr>
+                <w:rFonts w:eastAsia="Calibri" w:cs="Times New Roman" w:ascii="Times New Roman" w:hAnsi="Times New Roman"/>
+              </w:rPr>
+              <w:t>{d.underground_exploration.details[i+1].height}</w:t>
+            </w:r>
+          </w:p>
+        </w:tc>
+        <w:tc>
+          <w:tcPr>
             <w:tcW w:w="1035" w:type="dxa"/>
             <w:tcBorders>
               <w:top w:val="single" w:sz="8" w:space="0" w:color="000000"/>
@@ -9390,41 +9658,13 @@
               <w:rPr>
                 <w:rFonts w:eastAsia="Calibri" w:cs="Times New Roman" w:ascii="Times New Roman" w:hAnsi="Times New Roman"/>
               </w:rPr>
-              <w:t>{d.underground_exploration.details[i+1].height}</w:t>
-            </w:r>
-          </w:p>
-        </w:tc>
-        <w:tc>
-          <w:tcPr>
-            <w:tcW w:w="1035" w:type="dxa"/>
-            <w:tcBorders>
-              <w:top w:val="single" w:sz="8" w:space="0" w:color="000000"/>
-              <w:left w:val="single" w:sz="8" w:space="0" w:color="000000"/>
-              <w:bottom w:val="single" w:sz="8" w:space="0" w:color="000000"/>
-              <w:right w:val="single" w:sz="8" w:space="0" w:color="000000"/>
-            </w:tcBorders>
-            <w:shd w:color="auto" w:fill="auto" w:val="clear"/>
-          </w:tcPr>
-          <w:p>
-            <w:pPr>
-              <w:pStyle w:val="Normal"/>
-              <w:widowControl w:val="false"/>
-              <w:spacing w:lineRule="auto" w:line="240"/>
-              <w:rPr>
-                <w:rFonts w:ascii="Times New Roman" w:hAnsi="Times New Roman" w:eastAsia="Calibri" w:cs="Times New Roman"/>
-              </w:rPr>
-            </w:pPr>
-            <w:r>
-              <w:rPr>
-                <w:rFonts w:eastAsia="Calibri" w:cs="Times New Roman" w:ascii="Times New Roman" w:hAnsi="Times New Roman"/>
-              </w:rPr>
               <w:t>{d.underground_exploration.details[i+1].disturbed_area}</w:t>
             </w:r>
           </w:p>
         </w:tc>
         <w:tc>
           <w:tcPr>
-            <w:tcW w:w="1034" w:type="dxa"/>
+            <w:tcW w:w="1033" w:type="dxa"/>
             <w:tcBorders>
               <w:top w:val="single" w:sz="8" w:space="0" w:color="000000"/>
               <w:left w:val="single" w:sz="8" w:space="0" w:color="000000"/>
@@ -9662,8 +9902,8 @@
           <w:rFonts w:ascii="Times New Roman" w:hAnsi="Times New Roman" w:eastAsia="Calibri" w:cs="Times New Roman"/>
         </w:rPr>
       </w:pPr>
-      <w:bookmarkStart w:id="38" w:name="_u7p4ey9cql4a"/>
-      <w:bookmarkEnd w:id="38"/>
+      <w:bookmarkStart w:id="39" w:name="_u7p4ey9cql4a"/>
+      <w:bookmarkEnd w:id="39"/>
       <w:r>
         <w:rPr>
           <w:rFonts w:eastAsia="Calibri" w:cs="Times New Roman" w:ascii="Times New Roman" w:hAnsi="Times New Roman"/>
@@ -9678,8 +9918,8 @@
           <w:rFonts w:ascii="Times New Roman" w:hAnsi="Times New Roman" w:eastAsia="Calibri" w:cs="Times New Roman"/>
         </w:rPr>
       </w:pPr>
-      <w:bookmarkStart w:id="39" w:name="_6eormxsy3fbi"/>
-      <w:bookmarkEnd w:id="39"/>
+      <w:bookmarkStart w:id="40" w:name="_6eormxsy3fbi"/>
+      <w:bookmarkEnd w:id="40"/>
       <w:r>
         <w:rPr>
           <w:rFonts w:eastAsia="Calibri" w:cs="Times New Roman" w:ascii="Times New Roman" w:hAnsi="Times New Roman"/>
@@ -9793,8 +10033,8 @@
           <w:rFonts w:ascii="Times New Roman" w:hAnsi="Times New Roman" w:eastAsia="Calibri" w:cs="Times New Roman"/>
         </w:rPr>
       </w:pPr>
-      <w:bookmarkStart w:id="40" w:name="_70pj7c22moc6"/>
-      <w:bookmarkEnd w:id="40"/>
+      <w:bookmarkStart w:id="41" w:name="_70pj7c22moc6"/>
+      <w:bookmarkEnd w:id="41"/>
       <w:r>
         <w:rPr>
           <w:rFonts w:eastAsia="Calibri" w:cs="Times New Roman" w:ascii="Times New Roman" w:hAnsi="Times New Roman"/>
@@ -10451,8 +10691,8 @@
           <w:rFonts w:ascii="Times New Roman" w:hAnsi="Times New Roman" w:eastAsia="Calibri" w:cs="Times New Roman"/>
         </w:rPr>
       </w:pPr>
-      <w:bookmarkStart w:id="41" w:name="_94lfvf7d2aqn"/>
-      <w:bookmarkEnd w:id="41"/>
+      <w:bookmarkStart w:id="42" w:name="_94lfvf7d2aqn"/>
+      <w:bookmarkEnd w:id="42"/>
       <w:r>
         <w:rPr>
           <w:rFonts w:eastAsia="Calibri" w:cs="Times New Roman" w:ascii="Times New Roman" w:hAnsi="Times New Roman"/>
@@ -10817,8 +11057,8 @@
           <w:rFonts w:ascii="Times New Roman" w:hAnsi="Times New Roman" w:eastAsia="Calibri" w:cs="Times New Roman"/>
         </w:rPr>
       </w:pPr>
-      <w:bookmarkStart w:id="42" w:name="_bwnf20z73656"/>
-      <w:bookmarkEnd w:id="42"/>
+      <w:bookmarkStart w:id="43" w:name="_bwnf20z73656"/>
+      <w:bookmarkEnd w:id="43"/>
       <w:r>
         <w:rPr>
           <w:rFonts w:eastAsia="Calibri" w:cs="Times New Roman" w:ascii="Times New Roman" w:hAnsi="Times New Roman"/>
@@ -10917,8 +11157,8 @@
           <w:rFonts w:ascii="Times New Roman" w:hAnsi="Times New Roman" w:eastAsia="Calibri" w:cs="Times New Roman"/>
         </w:rPr>
       </w:pPr>
-      <w:bookmarkStart w:id="43" w:name="_r4xdhg3zycg4"/>
-      <w:bookmarkEnd w:id="43"/>
+      <w:bookmarkStart w:id="44" w:name="_r4xdhg3zycg4"/>
+      <w:bookmarkEnd w:id="44"/>
       <w:r>
         <w:rPr>
           <w:rFonts w:eastAsia="Calibri" w:cs="Times New Roman" w:ascii="Times New Roman" w:hAnsi="Times New Roman"/>
@@ -11672,8 +11912,8 @@
           <w:rFonts w:ascii="Times New Roman" w:hAnsi="Times New Roman" w:eastAsia="Calibri" w:cs="Times New Roman"/>
         </w:rPr>
       </w:pPr>
-      <w:bookmarkStart w:id="44" w:name="_x9d9tnaucie5"/>
-      <w:bookmarkEnd w:id="44"/>
+      <w:bookmarkStart w:id="45" w:name="_x9d9tnaucie5"/>
+      <w:bookmarkEnd w:id="45"/>
       <w:r>
         <w:rPr>
           <w:rFonts w:eastAsia="Calibri" w:cs="Times New Roman" w:ascii="Times New Roman" w:hAnsi="Times New Roman"/>
@@ -12038,8 +12278,8 @@
           <w:rFonts w:ascii="Times New Roman" w:hAnsi="Times New Roman" w:eastAsia="Calibri" w:cs="Times New Roman"/>
         </w:rPr>
       </w:pPr>
-      <w:bookmarkStart w:id="45" w:name="_3xlur9q5r581"/>
-      <w:bookmarkEnd w:id="45"/>
+      <w:bookmarkStart w:id="46" w:name="_3xlur9q5r581"/>
+      <w:bookmarkEnd w:id="46"/>
       <w:r>
         <w:rPr>
           <w:rFonts w:eastAsia="Calibri" w:cs="Times New Roman" w:ascii="Times New Roman" w:hAnsi="Times New Roman"/>
@@ -12149,8 +12389,8 @@
           <w:rFonts w:ascii="Times New Roman" w:hAnsi="Times New Roman" w:eastAsia="Calibri" w:cs="Times New Roman"/>
         </w:rPr>
       </w:pPr>
-      <w:bookmarkStart w:id="46" w:name="_9s57twfcsq1f"/>
-      <w:bookmarkEnd w:id="46"/>
+      <w:bookmarkStart w:id="47" w:name="_9s57twfcsq1f"/>
+      <w:bookmarkEnd w:id="47"/>
       <w:r>
         <w:rPr>
           <w:rFonts w:eastAsia="Calibri" w:cs="Times New Roman" w:ascii="Times New Roman" w:hAnsi="Times New Roman"/>
@@ -12610,8 +12850,8 @@
           <w:rFonts w:ascii="Times New Roman" w:hAnsi="Times New Roman" w:eastAsia="Calibri" w:cs="Times New Roman"/>
         </w:rPr>
       </w:pPr>
-      <w:bookmarkStart w:id="47" w:name="_fnpoikvbmqnn"/>
-      <w:bookmarkEnd w:id="47"/>
+      <w:bookmarkStart w:id="48" w:name="_fnpoikvbmqnn"/>
+      <w:bookmarkEnd w:id="48"/>
       <w:r>
         <w:rPr>
           <w:rFonts w:eastAsia="Calibri" w:cs="Times New Roman" w:ascii="Times New Roman" w:hAnsi="Times New Roman"/>
@@ -12715,8 +12955,8 @@
           <w:rFonts w:ascii="Times New Roman" w:hAnsi="Times New Roman" w:cs="Times New Roman"/>
         </w:rPr>
       </w:pPr>
-      <w:bookmarkStart w:id="48" w:name="_y20gw9m09kje"/>
-      <w:bookmarkEnd w:id="48"/>
+      <w:bookmarkStart w:id="49" w:name="_y20gw9m09kje"/>
+      <w:bookmarkEnd w:id="49"/>
       <w:r>
         <w:rPr>
           <w:rFonts w:eastAsia="Calibri" w:cs="Times New Roman" w:ascii="Times New Roman" w:hAnsi="Times New Roman"/>
@@ -12761,7 +13001,6 @@
             <w:pPr>
               <w:pStyle w:val="Normal"/>
               <w:widowControl w:val="false"/>
-              <w:pBdr/>
               <w:spacing w:lineRule="auto" w:line="240"/>
               <w:jc w:val="center"/>
               <w:rPr>
@@ -12794,7 +13033,6 @@
             <w:pPr>
               <w:pStyle w:val="Normal"/>
               <w:widowControl w:val="false"/>
-              <w:pBdr/>
               <w:spacing w:lineRule="auto" w:line="240"/>
               <w:jc w:val="center"/>
               <w:rPr>
@@ -12827,7 +13065,6 @@
             <w:pPr>
               <w:pStyle w:val="Normal"/>
               <w:widowControl w:val="false"/>
-              <w:pBdr/>
               <w:spacing w:lineRule="auto" w:line="240"/>
               <w:jc w:val="center"/>
               <w:rPr>
@@ -13096,8 +13333,8 @@
           <w:u w:val="single"/>
         </w:rPr>
       </w:pPr>
-      <w:bookmarkStart w:id="49" w:name="_69l4c56ru6q2"/>
-      <w:bookmarkEnd w:id="49"/>
+      <w:bookmarkStart w:id="50" w:name="_69l4c56ru6q2"/>
+      <w:bookmarkEnd w:id="50"/>
       <w:r>
         <w:rPr>
           <w:rFonts w:eastAsia="Calibri" w:cs="Times New Roman" w:ascii="Times New Roman" w:hAnsi="Times New Roman"/>
@@ -13143,7 +13380,6 @@
             <w:pPr>
               <w:pStyle w:val="Normal"/>
               <w:widowControl w:val="false"/>
-              <w:pBdr/>
               <w:spacing w:lineRule="auto" w:line="240"/>
               <w:jc w:val="center"/>
               <w:rPr>
@@ -13176,7 +13412,6 @@
             <w:pPr>
               <w:pStyle w:val="Normal"/>
               <w:widowControl w:val="false"/>
-              <w:pBdr/>
               <w:spacing w:lineRule="auto" w:line="240"/>
               <w:jc w:val="center"/>
               <w:rPr>
@@ -13209,7 +13444,6 @@
             <w:pPr>
               <w:pStyle w:val="Normal"/>
               <w:widowControl w:val="false"/>
-              <w:pBdr/>
               <w:spacing w:lineRule="auto" w:line="240"/>
               <w:jc w:val="center"/>
               <w:rPr>
@@ -13242,7 +13476,6 @@
             <w:pPr>
               <w:pStyle w:val="Normal"/>
               <w:widowControl w:val="false"/>
-              <w:pBdr/>
               <w:spacing w:lineRule="auto" w:line="240"/>
               <w:jc w:val="center"/>
               <w:rPr>
@@ -14025,6 +14258,7 @@
     <w:qFormat/>
     <w:pPr>
       <w:widowControl/>
+      <w:suppressAutoHyphens w:val="true"/>
       <w:bidi w:val="0"/>
       <w:spacing w:lineRule="auto" w:line="276" w:before="0" w:after="0"/>
       <w:jc w:val="left"/>

</xml_diff>